<commit_message>
adding few more documentation related files
</commit_message>
<xml_diff>
--- a/Testing Artifacts/Test Coverage and Metrics.docx
+++ b/Testing Artifacts/Test Coverage and Metrics.docx
@@ -120,14 +120,14 @@
       <w:tblGrid>
         <w:gridCol w:w="1875"/>
         <w:gridCol w:w="1862"/>
-        <w:gridCol w:w="1880"/>
-        <w:gridCol w:w="1866"/>
-        <w:gridCol w:w="1867"/>
+        <w:gridCol w:w="3368"/>
+        <w:gridCol w:w="1260"/>
+        <w:gridCol w:w="985"/>
       </w:tblGrid>
       <w:tr>
         <w:tc>
           <w:tcPr>
-            <w:tcW w:w="1915" w:type="dxa"/>
+            <w:tcW w:w="1875" w:type="dxa"/>
             <w:vAlign w:val="bottom"/>
           </w:tcPr>
           <w:p>
@@ -158,7 +158,7 @@
         </w:tc>
         <w:tc>
           <w:tcPr>
-            <w:tcW w:w="1915" w:type="dxa"/>
+            <w:tcW w:w="1862" w:type="dxa"/>
             <w:vAlign w:val="bottom"/>
           </w:tcPr>
           <w:p>
@@ -189,7 +189,7 @@
         </w:tc>
         <w:tc>
           <w:tcPr>
-            <w:tcW w:w="1915" w:type="dxa"/>
+            <w:tcW w:w="3368" w:type="dxa"/>
             <w:vAlign w:val="bottom"/>
           </w:tcPr>
           <w:p>
@@ -220,7 +220,7 @@
         </w:tc>
         <w:tc>
           <w:tcPr>
-            <w:tcW w:w="1915" w:type="dxa"/>
+            <w:tcW w:w="1260" w:type="dxa"/>
             <w:vAlign w:val="bottom"/>
           </w:tcPr>
           <w:p>
@@ -251,7 +251,7 @@
         </w:tc>
         <w:tc>
           <w:tcPr>
-            <w:tcW w:w="1916" w:type="dxa"/>
+            <w:tcW w:w="985" w:type="dxa"/>
             <w:vAlign w:val="bottom"/>
           </w:tcPr>
           <w:p>
@@ -284,7 +284,7 @@
       <w:tr>
         <w:tc>
           <w:tcPr>
-            <w:tcW w:w="1915" w:type="dxa"/>
+            <w:tcW w:w="1875" w:type="dxa"/>
             <w:vAlign w:val="bottom"/>
           </w:tcPr>
           <w:p>
@@ -311,7 +311,7 @@
         </w:tc>
         <w:tc>
           <w:tcPr>
-            <w:tcW w:w="1915" w:type="dxa"/>
+            <w:tcW w:w="1862" w:type="dxa"/>
             <w:vAlign w:val="bottom"/>
           </w:tcPr>
           <w:p>
@@ -338,7 +338,7 @@
         </w:tc>
         <w:tc>
           <w:tcPr>
-            <w:tcW w:w="1915" w:type="dxa"/>
+            <w:tcW w:w="3368" w:type="dxa"/>
             <w:vAlign w:val="bottom"/>
           </w:tcPr>
           <w:p>
@@ -365,7 +365,7 @@
         </w:tc>
         <w:tc>
           <w:tcPr>
-            <w:tcW w:w="1915" w:type="dxa"/>
+            <w:tcW w:w="1260" w:type="dxa"/>
             <w:vAlign w:val="bottom"/>
           </w:tcPr>
           <w:p>
@@ -392,7 +392,7 @@
         </w:tc>
         <w:tc>
           <w:tcPr>
-            <w:tcW w:w="1916" w:type="dxa"/>
+            <w:tcW w:w="985" w:type="dxa"/>
             <w:vAlign w:val="bottom"/>
           </w:tcPr>
           <w:p>
@@ -421,7 +421,7 @@
       <w:tr>
         <w:tc>
           <w:tcPr>
-            <w:tcW w:w="1915" w:type="dxa"/>
+            <w:tcW w:w="1875" w:type="dxa"/>
             <w:vAlign w:val="bottom"/>
           </w:tcPr>
           <w:p>
@@ -448,7 +448,7 @@
         </w:tc>
         <w:tc>
           <w:tcPr>
-            <w:tcW w:w="1915" w:type="dxa"/>
+            <w:tcW w:w="1862" w:type="dxa"/>
             <w:vAlign w:val="bottom"/>
           </w:tcPr>
           <w:p>
@@ -475,7 +475,7 @@
         </w:tc>
         <w:tc>
           <w:tcPr>
-            <w:tcW w:w="1915" w:type="dxa"/>
+            <w:tcW w:w="3368" w:type="dxa"/>
             <w:vAlign w:val="bottom"/>
           </w:tcPr>
           <w:p>
@@ -502,7 +502,7 @@
         </w:tc>
         <w:tc>
           <w:tcPr>
-            <w:tcW w:w="1915" w:type="dxa"/>
+            <w:tcW w:w="1260" w:type="dxa"/>
             <w:vAlign w:val="bottom"/>
           </w:tcPr>
           <w:p>
@@ -529,7 +529,7 @@
         </w:tc>
         <w:tc>
           <w:tcPr>
-            <w:tcW w:w="1916" w:type="dxa"/>
+            <w:tcW w:w="985" w:type="dxa"/>
             <w:vAlign w:val="bottom"/>
           </w:tcPr>
           <w:p>
@@ -558,7 +558,7 @@
       <w:tr>
         <w:tc>
           <w:tcPr>
-            <w:tcW w:w="1915" w:type="dxa"/>
+            <w:tcW w:w="1875" w:type="dxa"/>
             <w:vAlign w:val="bottom"/>
           </w:tcPr>
           <w:p>
@@ -585,7 +585,7 @@
         </w:tc>
         <w:tc>
           <w:tcPr>
-            <w:tcW w:w="1915" w:type="dxa"/>
+            <w:tcW w:w="1862" w:type="dxa"/>
             <w:vAlign w:val="bottom"/>
           </w:tcPr>
           <w:p>
@@ -612,7 +612,7 @@
         </w:tc>
         <w:tc>
           <w:tcPr>
-            <w:tcW w:w="1915" w:type="dxa"/>
+            <w:tcW w:w="3368" w:type="dxa"/>
             <w:vAlign w:val="bottom"/>
           </w:tcPr>
           <w:p>
@@ -639,7 +639,7 @@
         </w:tc>
         <w:tc>
           <w:tcPr>
-            <w:tcW w:w="1915" w:type="dxa"/>
+            <w:tcW w:w="1260" w:type="dxa"/>
             <w:vAlign w:val="bottom"/>
           </w:tcPr>
           <w:p>
@@ -666,7 +666,7 @@
         </w:tc>
         <w:tc>
           <w:tcPr>
-            <w:tcW w:w="1916" w:type="dxa"/>
+            <w:tcW w:w="985" w:type="dxa"/>
             <w:vAlign w:val="bottom"/>
           </w:tcPr>
           <w:p>
@@ -695,56 +695,34 @@
       <w:tr>
         <w:tc>
           <w:tcPr>
-            <w:tcW w:w="1915" w:type="dxa"/>
-            <w:vAlign w:val="bottom"/>
-          </w:tcPr>
-          <w:p>
-            <w:pPr>
-              <w:rPr>
-                <w:rFonts w:ascii="Times New Roman" w:eastAsia="Times New Roman" w:hAnsi="Times New Roman" w:cs="Times New Roman"/>
-                <w:kern w:val="0"/>
-                <w:sz w:val="21"/>
-                <w:szCs w:val="21"/>
-                <w14:ligatures w14:val="none"/>
-              </w:rPr>
-            </w:pPr>
-            <w:r>
-              <w:rPr>
-                <w:rFonts w:ascii="Times New Roman" w:eastAsia="Times New Roman" w:hAnsi="Times New Roman" w:cs="Times New Roman"/>
-                <w:kern w:val="0"/>
-                <w:sz w:val="21"/>
-                <w:szCs w:val="21"/>
-                <w14:ligatures w14:val="none"/>
-              </w:rPr>
-              <w:t xml:space="preserve">Scroll </w:t>
-            </w:r>
-            <w:proofErr w:type="gramStart"/>
-            <w:r>
-              <w:rPr>
-                <w:rFonts w:ascii="Times New Roman" w:eastAsia="Times New Roman" w:hAnsi="Times New Roman" w:cs="Times New Roman"/>
-                <w:kern w:val="0"/>
-                <w:sz w:val="21"/>
-                <w:szCs w:val="21"/>
-                <w14:ligatures w14:val="none"/>
-              </w:rPr>
-              <w:t>to</w:t>
-            </w:r>
-            <w:proofErr w:type="gramEnd"/>
-            <w:r>
-              <w:rPr>
-                <w:rFonts w:ascii="Times New Roman" w:eastAsia="Times New Roman" w:hAnsi="Times New Roman" w:cs="Times New Roman"/>
-                <w:kern w:val="0"/>
-                <w:sz w:val="21"/>
-                <w:szCs w:val="21"/>
-                <w14:ligatures w14:val="none"/>
-              </w:rPr>
-              <w:t xml:space="preserve"> About</w:t>
-            </w:r>
-          </w:p>
-        </w:tc>
-        <w:tc>
-          <w:tcPr>
-            <w:tcW w:w="1915" w:type="dxa"/>
+            <w:tcW w:w="1875" w:type="dxa"/>
+            <w:vAlign w:val="bottom"/>
+          </w:tcPr>
+          <w:p>
+            <w:pPr>
+              <w:rPr>
+                <w:rFonts w:ascii="Times New Roman" w:eastAsia="Times New Roman" w:hAnsi="Times New Roman" w:cs="Times New Roman"/>
+                <w:kern w:val="0"/>
+                <w:sz w:val="21"/>
+                <w:szCs w:val="21"/>
+                <w14:ligatures w14:val="none"/>
+              </w:rPr>
+            </w:pPr>
+            <w:r>
+              <w:rPr>
+                <w:rFonts w:ascii="Times New Roman" w:eastAsia="Times New Roman" w:hAnsi="Times New Roman" w:cs="Times New Roman"/>
+                <w:kern w:val="0"/>
+                <w:sz w:val="21"/>
+                <w:szCs w:val="21"/>
+                <w14:ligatures w14:val="none"/>
+              </w:rPr>
+              <w:t>Scroll to About</w:t>
+            </w:r>
+          </w:p>
+        </w:tc>
+        <w:tc>
+          <w:tcPr>
+            <w:tcW w:w="1862" w:type="dxa"/>
             <w:vAlign w:val="bottom"/>
           </w:tcPr>
           <w:p>
@@ -771,7 +749,7 @@
         </w:tc>
         <w:tc>
           <w:tcPr>
-            <w:tcW w:w="1915" w:type="dxa"/>
+            <w:tcW w:w="3368" w:type="dxa"/>
             <w:vAlign w:val="bottom"/>
           </w:tcPr>
           <w:p>
@@ -798,7 +776,7 @@
         </w:tc>
         <w:tc>
           <w:tcPr>
-            <w:tcW w:w="1915" w:type="dxa"/>
+            <w:tcW w:w="1260" w:type="dxa"/>
             <w:vAlign w:val="bottom"/>
           </w:tcPr>
           <w:p>
@@ -825,7 +803,7 @@
         </w:tc>
         <w:tc>
           <w:tcPr>
-            <w:tcW w:w="1916" w:type="dxa"/>
+            <w:tcW w:w="985" w:type="dxa"/>
             <w:vAlign w:val="bottom"/>
           </w:tcPr>
           <w:p>
@@ -854,7 +832,7 @@
       <w:tr>
         <w:tc>
           <w:tcPr>
-            <w:tcW w:w="1915" w:type="dxa"/>
+            <w:tcW w:w="1875" w:type="dxa"/>
             <w:vAlign w:val="bottom"/>
           </w:tcPr>
           <w:p>
@@ -881,7 +859,7 @@
         </w:tc>
         <w:tc>
           <w:tcPr>
-            <w:tcW w:w="1915" w:type="dxa"/>
+            <w:tcW w:w="1862" w:type="dxa"/>
             <w:vAlign w:val="bottom"/>
           </w:tcPr>
           <w:p>
@@ -908,7 +886,7 @@
         </w:tc>
         <w:tc>
           <w:tcPr>
-            <w:tcW w:w="1915" w:type="dxa"/>
+            <w:tcW w:w="3368" w:type="dxa"/>
             <w:vAlign w:val="bottom"/>
           </w:tcPr>
           <w:p>
@@ -935,7 +913,7 @@
         </w:tc>
         <w:tc>
           <w:tcPr>
-            <w:tcW w:w="1915" w:type="dxa"/>
+            <w:tcW w:w="1260" w:type="dxa"/>
             <w:vAlign w:val="bottom"/>
           </w:tcPr>
           <w:p>
@@ -962,7 +940,7 @@
         </w:tc>
         <w:tc>
           <w:tcPr>
-            <w:tcW w:w="1916" w:type="dxa"/>
+            <w:tcW w:w="985" w:type="dxa"/>
             <w:vAlign w:val="bottom"/>
           </w:tcPr>
           <w:p>
@@ -991,34 +969,34 @@
       <w:tr>
         <w:tc>
           <w:tcPr>
-            <w:tcW w:w="1915" w:type="dxa"/>
-            <w:vAlign w:val="bottom"/>
-          </w:tcPr>
-          <w:p>
-            <w:pPr>
-              <w:rPr>
-                <w:rFonts w:ascii="Times New Roman" w:eastAsia="Times New Roman" w:hAnsi="Times New Roman" w:cs="Times New Roman"/>
-                <w:kern w:val="0"/>
-                <w:sz w:val="21"/>
-                <w:szCs w:val="21"/>
-                <w14:ligatures w14:val="none"/>
-              </w:rPr>
-            </w:pPr>
-            <w:r>
-              <w:rPr>
-                <w:rFonts w:ascii="Times New Roman" w:eastAsia="Times New Roman" w:hAnsi="Times New Roman" w:cs="Times New Roman"/>
-                <w:kern w:val="0"/>
-                <w:sz w:val="21"/>
-                <w:szCs w:val="21"/>
-                <w14:ligatures w14:val="none"/>
-              </w:rPr>
-              <w:t>Contact Form Filling</w:t>
-            </w:r>
-          </w:p>
-        </w:tc>
-        <w:tc>
-          <w:tcPr>
-            <w:tcW w:w="1915" w:type="dxa"/>
+            <w:tcW w:w="1875" w:type="dxa"/>
+            <w:vAlign w:val="bottom"/>
+          </w:tcPr>
+          <w:p>
+            <w:pPr>
+              <w:rPr>
+                <w:rFonts w:ascii="Times New Roman" w:eastAsia="Times New Roman" w:hAnsi="Times New Roman" w:cs="Times New Roman"/>
+                <w:kern w:val="0"/>
+                <w:sz w:val="21"/>
+                <w:szCs w:val="21"/>
+                <w14:ligatures w14:val="none"/>
+              </w:rPr>
+            </w:pPr>
+            <w:r>
+              <w:rPr>
+                <w:rFonts w:ascii="Times New Roman" w:eastAsia="Times New Roman" w:hAnsi="Times New Roman" w:cs="Times New Roman"/>
+                <w:kern w:val="0"/>
+                <w:sz w:val="21"/>
+                <w:szCs w:val="21"/>
+                <w14:ligatures w14:val="none"/>
+              </w:rPr>
+              <w:t>Scroll to Contact</w:t>
+            </w:r>
+          </w:p>
+        </w:tc>
+        <w:tc>
+          <w:tcPr>
+            <w:tcW w:w="1862" w:type="dxa"/>
             <w:vAlign w:val="bottom"/>
           </w:tcPr>
           <w:p>
@@ -1045,34 +1023,34 @@
         </w:tc>
         <w:tc>
           <w:tcPr>
-            <w:tcW w:w="1915" w:type="dxa"/>
-            <w:vAlign w:val="bottom"/>
-          </w:tcPr>
-          <w:p>
-            <w:pPr>
-              <w:rPr>
-                <w:rFonts w:ascii="Times New Roman" w:eastAsia="Times New Roman" w:hAnsi="Times New Roman" w:cs="Times New Roman"/>
-                <w:kern w:val="0"/>
-                <w:sz w:val="21"/>
-                <w:szCs w:val="21"/>
-                <w14:ligatures w14:val="none"/>
-              </w:rPr>
-            </w:pPr>
-            <w:r>
-              <w:rPr>
-                <w:rFonts w:ascii="Times New Roman" w:eastAsia="Times New Roman" w:hAnsi="Times New Roman" w:cs="Times New Roman"/>
-                <w:kern w:val="0"/>
-                <w:sz w:val="21"/>
-                <w:szCs w:val="21"/>
-                <w14:ligatures w14:val="none"/>
-              </w:rPr>
-              <w:t>Verify the accessibility of the contact form.</w:t>
-            </w:r>
-          </w:p>
-        </w:tc>
-        <w:tc>
-          <w:tcPr>
-            <w:tcW w:w="1915" w:type="dxa"/>
+            <w:tcW w:w="3368" w:type="dxa"/>
+            <w:vAlign w:val="bottom"/>
+          </w:tcPr>
+          <w:p>
+            <w:pPr>
+              <w:rPr>
+                <w:rFonts w:ascii="Times New Roman" w:eastAsia="Times New Roman" w:hAnsi="Times New Roman" w:cs="Times New Roman"/>
+                <w:kern w:val="0"/>
+                <w:sz w:val="21"/>
+                <w:szCs w:val="21"/>
+                <w14:ligatures w14:val="none"/>
+              </w:rPr>
+            </w:pPr>
+            <w:r>
+              <w:rPr>
+                <w:rFonts w:ascii="Times New Roman" w:eastAsia="Times New Roman" w:hAnsi="Times New Roman" w:cs="Times New Roman"/>
+                <w:kern w:val="0"/>
+                <w:sz w:val="21"/>
+                <w:szCs w:val="21"/>
+                <w14:ligatures w14:val="none"/>
+              </w:rPr>
+              <w:t>Validate the navigation to the Contact Section.</w:t>
+            </w:r>
+          </w:p>
+        </w:tc>
+        <w:tc>
+          <w:tcPr>
+            <w:tcW w:w="1260" w:type="dxa"/>
             <w:vAlign w:val="bottom"/>
           </w:tcPr>
           <w:p>
@@ -1099,7 +1077,7 @@
         </w:tc>
         <w:tc>
           <w:tcPr>
-            <w:tcW w:w="1916" w:type="dxa"/>
+            <w:tcW w:w="985" w:type="dxa"/>
             <w:vAlign w:val="bottom"/>
           </w:tcPr>
           <w:p>
@@ -1128,34 +1106,34 @@
       <w:tr>
         <w:tc>
           <w:tcPr>
-            <w:tcW w:w="1915" w:type="dxa"/>
-            <w:vAlign w:val="bottom"/>
-          </w:tcPr>
-          <w:p>
-            <w:pPr>
-              <w:rPr>
-                <w:rFonts w:ascii="Times New Roman" w:eastAsia="Times New Roman" w:hAnsi="Times New Roman" w:cs="Times New Roman"/>
-                <w:kern w:val="0"/>
-                <w:sz w:val="21"/>
-                <w:szCs w:val="21"/>
-                <w14:ligatures w14:val="none"/>
-              </w:rPr>
-            </w:pPr>
-            <w:r>
-              <w:rPr>
-                <w:rFonts w:ascii="Times New Roman" w:eastAsia="Times New Roman" w:hAnsi="Times New Roman" w:cs="Times New Roman"/>
-                <w:kern w:val="0"/>
-                <w:sz w:val="21"/>
-                <w:szCs w:val="21"/>
-                <w14:ligatures w14:val="none"/>
-              </w:rPr>
-              <w:t>Invalid File Error</w:t>
-            </w:r>
-          </w:p>
-        </w:tc>
-        <w:tc>
-          <w:tcPr>
-            <w:tcW w:w="1915" w:type="dxa"/>
+            <w:tcW w:w="1875" w:type="dxa"/>
+            <w:vAlign w:val="bottom"/>
+          </w:tcPr>
+          <w:p>
+            <w:pPr>
+              <w:rPr>
+                <w:rFonts w:ascii="Times New Roman" w:eastAsia="Times New Roman" w:hAnsi="Times New Roman" w:cs="Times New Roman"/>
+                <w:kern w:val="0"/>
+                <w:sz w:val="21"/>
+                <w:szCs w:val="21"/>
+                <w14:ligatures w14:val="none"/>
+              </w:rPr>
+            </w:pPr>
+            <w:r>
+              <w:rPr>
+                <w:rFonts w:ascii="Times New Roman" w:eastAsia="Times New Roman" w:hAnsi="Times New Roman" w:cs="Times New Roman"/>
+                <w:kern w:val="0"/>
+                <w:sz w:val="21"/>
+                <w:szCs w:val="21"/>
+                <w14:ligatures w14:val="none"/>
+              </w:rPr>
+              <w:t>Scroll to Home</w:t>
+            </w:r>
+          </w:p>
+        </w:tc>
+        <w:tc>
+          <w:tcPr>
+            <w:tcW w:w="1862" w:type="dxa"/>
             <w:vAlign w:val="bottom"/>
           </w:tcPr>
           <w:p>
@@ -1182,61 +1160,61 @@
         </w:tc>
         <w:tc>
           <w:tcPr>
-            <w:tcW w:w="1915" w:type="dxa"/>
-            <w:vAlign w:val="bottom"/>
-          </w:tcPr>
-          <w:p>
-            <w:pPr>
-              <w:rPr>
-                <w:rFonts w:ascii="Times New Roman" w:eastAsia="Times New Roman" w:hAnsi="Times New Roman" w:cs="Times New Roman"/>
-                <w:kern w:val="0"/>
-                <w:sz w:val="21"/>
-                <w:szCs w:val="21"/>
-                <w14:ligatures w14:val="none"/>
-              </w:rPr>
-            </w:pPr>
-            <w:r>
-              <w:rPr>
-                <w:rFonts w:ascii="Times New Roman" w:eastAsia="Times New Roman" w:hAnsi="Times New Roman" w:cs="Times New Roman"/>
-                <w:kern w:val="0"/>
-                <w:sz w:val="21"/>
-                <w:szCs w:val="21"/>
-                <w14:ligatures w14:val="none"/>
-              </w:rPr>
-              <w:t>Check error message on invalid file.</w:t>
-            </w:r>
-          </w:p>
-        </w:tc>
-        <w:tc>
-          <w:tcPr>
-            <w:tcW w:w="1915" w:type="dxa"/>
-            <w:vAlign w:val="bottom"/>
-          </w:tcPr>
-          <w:p>
-            <w:pPr>
-              <w:rPr>
-                <w:rFonts w:ascii="Times New Roman" w:eastAsia="Times New Roman" w:hAnsi="Times New Roman" w:cs="Times New Roman"/>
-                <w:kern w:val="0"/>
-                <w:sz w:val="21"/>
-                <w:szCs w:val="21"/>
-                <w14:ligatures w14:val="none"/>
-              </w:rPr>
-            </w:pPr>
-            <w:r>
-              <w:rPr>
-                <w:rFonts w:ascii="Times New Roman" w:eastAsia="Times New Roman" w:hAnsi="Times New Roman" w:cs="Times New Roman"/>
-                <w:kern w:val="0"/>
-                <w:sz w:val="21"/>
-                <w:szCs w:val="21"/>
-                <w14:ligatures w14:val="none"/>
-              </w:rPr>
-              <w:t>Negative</w:t>
-            </w:r>
-          </w:p>
-        </w:tc>
-        <w:tc>
-          <w:tcPr>
-            <w:tcW w:w="1916" w:type="dxa"/>
+            <w:tcW w:w="3368" w:type="dxa"/>
+            <w:vAlign w:val="bottom"/>
+          </w:tcPr>
+          <w:p>
+            <w:pPr>
+              <w:rPr>
+                <w:rFonts w:ascii="Times New Roman" w:eastAsia="Times New Roman" w:hAnsi="Times New Roman" w:cs="Times New Roman"/>
+                <w:kern w:val="0"/>
+                <w:sz w:val="21"/>
+                <w:szCs w:val="21"/>
+                <w14:ligatures w14:val="none"/>
+              </w:rPr>
+            </w:pPr>
+            <w:r>
+              <w:rPr>
+                <w:rFonts w:ascii="Times New Roman" w:eastAsia="Times New Roman" w:hAnsi="Times New Roman" w:cs="Times New Roman"/>
+                <w:kern w:val="0"/>
+                <w:sz w:val="21"/>
+                <w:szCs w:val="21"/>
+                <w14:ligatures w14:val="none"/>
+              </w:rPr>
+              <w:t>Verify the navigation to the Intro/Home.</w:t>
+            </w:r>
+          </w:p>
+        </w:tc>
+        <w:tc>
+          <w:tcPr>
+            <w:tcW w:w="1260" w:type="dxa"/>
+            <w:vAlign w:val="bottom"/>
+          </w:tcPr>
+          <w:p>
+            <w:pPr>
+              <w:rPr>
+                <w:rFonts w:ascii="Times New Roman" w:eastAsia="Times New Roman" w:hAnsi="Times New Roman" w:cs="Times New Roman"/>
+                <w:kern w:val="0"/>
+                <w:sz w:val="21"/>
+                <w:szCs w:val="21"/>
+                <w14:ligatures w14:val="none"/>
+              </w:rPr>
+            </w:pPr>
+            <w:r>
+              <w:rPr>
+                <w:rFonts w:ascii="Times New Roman" w:eastAsia="Times New Roman" w:hAnsi="Times New Roman" w:cs="Times New Roman"/>
+                <w:kern w:val="0"/>
+                <w:sz w:val="21"/>
+                <w:szCs w:val="21"/>
+                <w14:ligatures w14:val="none"/>
+              </w:rPr>
+              <w:t>Positive</w:t>
+            </w:r>
+          </w:p>
+        </w:tc>
+        <w:tc>
+          <w:tcPr>
+            <w:tcW w:w="985" w:type="dxa"/>
             <w:vAlign w:val="bottom"/>
           </w:tcPr>
           <w:p>
@@ -1265,7 +1243,1203 @@
       <w:tr>
         <w:tc>
           <w:tcPr>
-            <w:tcW w:w="1915" w:type="dxa"/>
+            <w:tcW w:w="1875" w:type="dxa"/>
+            <w:vAlign w:val="bottom"/>
+          </w:tcPr>
+          <w:p>
+            <w:pPr>
+              <w:rPr>
+                <w:rFonts w:ascii="Times New Roman" w:eastAsia="Times New Roman" w:hAnsi="Times New Roman" w:cs="Times New Roman"/>
+                <w:kern w:val="0"/>
+                <w:sz w:val="21"/>
+                <w:szCs w:val="21"/>
+                <w14:ligatures w14:val="none"/>
+              </w:rPr>
+            </w:pPr>
+            <w:r>
+              <w:rPr>
+                <w:rFonts w:ascii="Times New Roman" w:eastAsia="Times New Roman" w:hAnsi="Times New Roman" w:cs="Times New Roman"/>
+                <w:kern w:val="0"/>
+                <w:sz w:val="21"/>
+                <w:szCs w:val="21"/>
+                <w14:ligatures w14:val="none"/>
+              </w:rPr>
+              <w:t>Click More About Me</w:t>
+            </w:r>
+          </w:p>
+        </w:tc>
+        <w:tc>
+          <w:tcPr>
+            <w:tcW w:w="1862" w:type="dxa"/>
+            <w:vAlign w:val="bottom"/>
+          </w:tcPr>
+          <w:p>
+            <w:pPr>
+              <w:rPr>
+                <w:rFonts w:ascii="Times New Roman" w:eastAsia="Times New Roman" w:hAnsi="Times New Roman" w:cs="Times New Roman"/>
+                <w:kern w:val="0"/>
+                <w:sz w:val="21"/>
+                <w:szCs w:val="21"/>
+                <w14:ligatures w14:val="none"/>
+              </w:rPr>
+            </w:pPr>
+            <w:r>
+              <w:rPr>
+                <w:rFonts w:ascii="Times New Roman" w:eastAsia="Times New Roman" w:hAnsi="Times New Roman" w:cs="Times New Roman"/>
+                <w:kern w:val="0"/>
+                <w:sz w:val="21"/>
+                <w:szCs w:val="21"/>
+                <w14:ligatures w14:val="none"/>
+              </w:rPr>
+              <w:t>TC_008</w:t>
+            </w:r>
+          </w:p>
+        </w:tc>
+        <w:tc>
+          <w:tcPr>
+            <w:tcW w:w="3368" w:type="dxa"/>
+            <w:vAlign w:val="bottom"/>
+          </w:tcPr>
+          <w:p>
+            <w:pPr>
+              <w:rPr>
+                <w:rFonts w:ascii="Times New Roman" w:eastAsia="Times New Roman" w:hAnsi="Times New Roman" w:cs="Times New Roman"/>
+                <w:kern w:val="0"/>
+                <w:sz w:val="21"/>
+                <w:szCs w:val="21"/>
+                <w14:ligatures w14:val="none"/>
+              </w:rPr>
+            </w:pPr>
+            <w:r>
+              <w:rPr>
+                <w:rFonts w:ascii="Times New Roman" w:eastAsia="Times New Roman" w:hAnsi="Times New Roman" w:cs="Times New Roman"/>
+                <w:kern w:val="0"/>
+                <w:sz w:val="21"/>
+                <w:szCs w:val="21"/>
+                <w14:ligatures w14:val="none"/>
+              </w:rPr>
+              <w:t>Verify Clicking More About me navigates to About Section</w:t>
+            </w:r>
+          </w:p>
+        </w:tc>
+        <w:tc>
+          <w:tcPr>
+            <w:tcW w:w="1260" w:type="dxa"/>
+            <w:vAlign w:val="bottom"/>
+          </w:tcPr>
+          <w:p>
+            <w:pPr>
+              <w:rPr>
+                <w:rFonts w:ascii="Times New Roman" w:eastAsia="Times New Roman" w:hAnsi="Times New Roman" w:cs="Times New Roman"/>
+                <w:kern w:val="0"/>
+                <w:sz w:val="21"/>
+                <w:szCs w:val="21"/>
+                <w14:ligatures w14:val="none"/>
+              </w:rPr>
+            </w:pPr>
+            <w:r>
+              <w:rPr>
+                <w:rFonts w:ascii="Times New Roman" w:eastAsia="Times New Roman" w:hAnsi="Times New Roman" w:cs="Times New Roman"/>
+                <w:kern w:val="0"/>
+                <w:sz w:val="21"/>
+                <w:szCs w:val="21"/>
+                <w14:ligatures w14:val="none"/>
+              </w:rPr>
+              <w:t>Positive</w:t>
+            </w:r>
+          </w:p>
+        </w:tc>
+        <w:tc>
+          <w:tcPr>
+            <w:tcW w:w="985" w:type="dxa"/>
+            <w:vAlign w:val="bottom"/>
+          </w:tcPr>
+          <w:p>
+            <w:pPr>
+              <w:rPr>
+                <w:rFonts w:ascii="Times New Roman" w:eastAsia="Times New Roman" w:hAnsi="Times New Roman" w:cs="Times New Roman"/>
+                <w:kern w:val="0"/>
+                <w:sz w:val="21"/>
+                <w:szCs w:val="21"/>
+                <w14:ligatures w14:val="none"/>
+              </w:rPr>
+            </w:pPr>
+            <w:r>
+              <w:rPr>
+                <w:rFonts w:ascii="Times New Roman" w:eastAsia="Times New Roman" w:hAnsi="Times New Roman" w:cs="Times New Roman"/>
+                <w:kern w:val="0"/>
+                <w:sz w:val="21"/>
+                <w:szCs w:val="21"/>
+                <w14:ligatures w14:val="none"/>
+              </w:rPr>
+              <w:t>Yes</w:t>
+            </w:r>
+          </w:p>
+        </w:tc>
+      </w:tr>
+      <w:tr>
+        <w:tc>
+          <w:tcPr>
+            <w:tcW w:w="1875" w:type="dxa"/>
+            <w:vAlign w:val="bottom"/>
+          </w:tcPr>
+          <w:p>
+            <w:pPr>
+              <w:rPr>
+                <w:rFonts w:ascii="Times New Roman" w:eastAsia="Times New Roman" w:hAnsi="Times New Roman" w:cs="Times New Roman"/>
+                <w:kern w:val="0"/>
+                <w:sz w:val="21"/>
+                <w:szCs w:val="21"/>
+                <w14:ligatures w14:val="none"/>
+              </w:rPr>
+            </w:pPr>
+            <w:r>
+              <w:rPr>
+                <w:rFonts w:ascii="Times New Roman" w:eastAsia="Times New Roman" w:hAnsi="Times New Roman" w:cs="Times New Roman"/>
+                <w:kern w:val="0"/>
+                <w:sz w:val="21"/>
+                <w:szCs w:val="21"/>
+                <w14:ligatures w14:val="none"/>
+              </w:rPr>
+              <w:t>Click Hire Me</w:t>
+            </w:r>
+          </w:p>
+        </w:tc>
+        <w:tc>
+          <w:tcPr>
+            <w:tcW w:w="1862" w:type="dxa"/>
+            <w:vAlign w:val="bottom"/>
+          </w:tcPr>
+          <w:p>
+            <w:pPr>
+              <w:rPr>
+                <w:rFonts w:ascii="Times New Roman" w:eastAsia="Times New Roman" w:hAnsi="Times New Roman" w:cs="Times New Roman"/>
+                <w:kern w:val="0"/>
+                <w:sz w:val="21"/>
+                <w:szCs w:val="21"/>
+                <w14:ligatures w14:val="none"/>
+              </w:rPr>
+            </w:pPr>
+            <w:r>
+              <w:rPr>
+                <w:rFonts w:ascii="Times New Roman" w:eastAsia="Times New Roman" w:hAnsi="Times New Roman" w:cs="Times New Roman"/>
+                <w:kern w:val="0"/>
+                <w:sz w:val="21"/>
+                <w:szCs w:val="21"/>
+                <w14:ligatures w14:val="none"/>
+              </w:rPr>
+              <w:t>TC_009</w:t>
+            </w:r>
+          </w:p>
+        </w:tc>
+        <w:tc>
+          <w:tcPr>
+            <w:tcW w:w="3368" w:type="dxa"/>
+            <w:vAlign w:val="bottom"/>
+          </w:tcPr>
+          <w:p>
+            <w:pPr>
+              <w:rPr>
+                <w:rFonts w:ascii="Times New Roman" w:eastAsia="Times New Roman" w:hAnsi="Times New Roman" w:cs="Times New Roman"/>
+                <w:kern w:val="0"/>
+                <w:sz w:val="21"/>
+                <w:szCs w:val="21"/>
+                <w14:ligatures w14:val="none"/>
+              </w:rPr>
+            </w:pPr>
+            <w:r>
+              <w:rPr>
+                <w:rFonts w:ascii="Times New Roman" w:eastAsia="Times New Roman" w:hAnsi="Times New Roman" w:cs="Times New Roman"/>
+                <w:kern w:val="0"/>
+                <w:sz w:val="21"/>
+                <w:szCs w:val="21"/>
+                <w14:ligatures w14:val="none"/>
+              </w:rPr>
+              <w:t>Verify Clicking on Hire me navigates to Contact Section</w:t>
+            </w:r>
+          </w:p>
+        </w:tc>
+        <w:tc>
+          <w:tcPr>
+            <w:tcW w:w="1260" w:type="dxa"/>
+            <w:vAlign w:val="bottom"/>
+          </w:tcPr>
+          <w:p>
+            <w:pPr>
+              <w:rPr>
+                <w:rFonts w:ascii="Times New Roman" w:eastAsia="Times New Roman" w:hAnsi="Times New Roman" w:cs="Times New Roman"/>
+                <w:kern w:val="0"/>
+                <w:sz w:val="21"/>
+                <w:szCs w:val="21"/>
+                <w14:ligatures w14:val="none"/>
+              </w:rPr>
+            </w:pPr>
+            <w:r>
+              <w:rPr>
+                <w:rFonts w:ascii="Times New Roman" w:eastAsia="Times New Roman" w:hAnsi="Times New Roman" w:cs="Times New Roman"/>
+                <w:kern w:val="0"/>
+                <w:sz w:val="21"/>
+                <w:szCs w:val="21"/>
+                <w14:ligatures w14:val="none"/>
+              </w:rPr>
+              <w:t>Positive</w:t>
+            </w:r>
+          </w:p>
+        </w:tc>
+        <w:tc>
+          <w:tcPr>
+            <w:tcW w:w="985" w:type="dxa"/>
+            <w:vAlign w:val="bottom"/>
+          </w:tcPr>
+          <w:p>
+            <w:pPr>
+              <w:rPr>
+                <w:rFonts w:ascii="Times New Roman" w:eastAsia="Times New Roman" w:hAnsi="Times New Roman" w:cs="Times New Roman"/>
+                <w:kern w:val="0"/>
+                <w:sz w:val="21"/>
+                <w:szCs w:val="21"/>
+                <w14:ligatures w14:val="none"/>
+              </w:rPr>
+            </w:pPr>
+            <w:r>
+              <w:rPr>
+                <w:rFonts w:ascii="Times New Roman" w:eastAsia="Times New Roman" w:hAnsi="Times New Roman" w:cs="Times New Roman"/>
+                <w:kern w:val="0"/>
+                <w:sz w:val="21"/>
+                <w:szCs w:val="21"/>
+                <w14:ligatures w14:val="none"/>
+              </w:rPr>
+              <w:t>Yes</w:t>
+            </w:r>
+          </w:p>
+        </w:tc>
+      </w:tr>
+      <w:tr>
+        <w:tc>
+          <w:tcPr>
+            <w:tcW w:w="1875" w:type="dxa"/>
+            <w:vAlign w:val="bottom"/>
+          </w:tcPr>
+          <w:p>
+            <w:pPr>
+              <w:rPr>
+                <w:rFonts w:ascii="Times New Roman" w:eastAsia="Times New Roman" w:hAnsi="Times New Roman" w:cs="Times New Roman"/>
+                <w:kern w:val="0"/>
+                <w:sz w:val="21"/>
+                <w:szCs w:val="21"/>
+                <w14:ligatures w14:val="none"/>
+              </w:rPr>
+            </w:pPr>
+            <w:r>
+              <w:rPr>
+                <w:rFonts w:ascii="Times New Roman" w:eastAsia="Times New Roman" w:hAnsi="Times New Roman" w:cs="Times New Roman"/>
+                <w:kern w:val="0"/>
+                <w:sz w:val="21"/>
+                <w:szCs w:val="21"/>
+                <w14:ligatures w14:val="none"/>
+              </w:rPr>
+              <w:t>Scroll to Top</w:t>
+            </w:r>
+          </w:p>
+        </w:tc>
+        <w:tc>
+          <w:tcPr>
+            <w:tcW w:w="1862" w:type="dxa"/>
+            <w:vAlign w:val="bottom"/>
+          </w:tcPr>
+          <w:p>
+            <w:pPr>
+              <w:rPr>
+                <w:rFonts w:ascii="Times New Roman" w:eastAsia="Times New Roman" w:hAnsi="Times New Roman" w:cs="Times New Roman"/>
+                <w:kern w:val="0"/>
+                <w:sz w:val="21"/>
+                <w:szCs w:val="21"/>
+                <w14:ligatures w14:val="none"/>
+              </w:rPr>
+            </w:pPr>
+            <w:r>
+              <w:rPr>
+                <w:rFonts w:ascii="Times New Roman" w:eastAsia="Times New Roman" w:hAnsi="Times New Roman" w:cs="Times New Roman"/>
+                <w:kern w:val="0"/>
+                <w:sz w:val="21"/>
+                <w:szCs w:val="21"/>
+                <w14:ligatures w14:val="none"/>
+              </w:rPr>
+              <w:t>TC_010</w:t>
+            </w:r>
+          </w:p>
+        </w:tc>
+        <w:tc>
+          <w:tcPr>
+            <w:tcW w:w="3368" w:type="dxa"/>
+            <w:vAlign w:val="bottom"/>
+          </w:tcPr>
+          <w:p>
+            <w:pPr>
+              <w:rPr>
+                <w:rFonts w:ascii="Times New Roman" w:eastAsia="Times New Roman" w:hAnsi="Times New Roman" w:cs="Times New Roman"/>
+                <w:kern w:val="0"/>
+                <w:sz w:val="21"/>
+                <w:szCs w:val="21"/>
+                <w14:ligatures w14:val="none"/>
+              </w:rPr>
+            </w:pPr>
+            <w:r>
+              <w:rPr>
+                <w:rFonts w:ascii="Times New Roman" w:eastAsia="Times New Roman" w:hAnsi="Times New Roman" w:cs="Times New Roman"/>
+                <w:kern w:val="0"/>
+                <w:sz w:val="21"/>
+                <w:szCs w:val="21"/>
+                <w14:ligatures w14:val="none"/>
+              </w:rPr>
+              <w:t xml:space="preserve">Verify the navigation </w:t>
+            </w:r>
+            <w:r>
+              <w:rPr>
+                <w:rFonts w:ascii="Times New Roman" w:eastAsia="Times New Roman" w:hAnsi="Times New Roman" w:cs="Times New Roman"/>
+                <w:kern w:val="0"/>
+                <w:sz w:val="21"/>
+                <w:szCs w:val="21"/>
+                <w14:ligatures w14:val="none"/>
+              </w:rPr>
+              <w:t xml:space="preserve">back </w:t>
+            </w:r>
+            <w:r>
+              <w:rPr>
+                <w:rFonts w:ascii="Times New Roman" w:eastAsia="Times New Roman" w:hAnsi="Times New Roman" w:cs="Times New Roman"/>
+                <w:kern w:val="0"/>
+                <w:sz w:val="21"/>
+                <w:szCs w:val="21"/>
+                <w14:ligatures w14:val="none"/>
+              </w:rPr>
+              <w:t>to the Intro/Home.</w:t>
+            </w:r>
+          </w:p>
+        </w:tc>
+        <w:tc>
+          <w:tcPr>
+            <w:tcW w:w="1260" w:type="dxa"/>
+            <w:vAlign w:val="bottom"/>
+          </w:tcPr>
+          <w:p>
+            <w:pPr>
+              <w:rPr>
+                <w:rFonts w:ascii="Times New Roman" w:eastAsia="Times New Roman" w:hAnsi="Times New Roman" w:cs="Times New Roman"/>
+                <w:kern w:val="0"/>
+                <w:sz w:val="21"/>
+                <w:szCs w:val="21"/>
+                <w14:ligatures w14:val="none"/>
+              </w:rPr>
+            </w:pPr>
+            <w:r>
+              <w:rPr>
+                <w:rFonts w:ascii="Times New Roman" w:eastAsia="Times New Roman" w:hAnsi="Times New Roman" w:cs="Times New Roman"/>
+                <w:kern w:val="0"/>
+                <w:sz w:val="21"/>
+                <w:szCs w:val="21"/>
+                <w14:ligatures w14:val="none"/>
+              </w:rPr>
+              <w:t>Positive</w:t>
+            </w:r>
+          </w:p>
+        </w:tc>
+        <w:tc>
+          <w:tcPr>
+            <w:tcW w:w="985" w:type="dxa"/>
+            <w:vAlign w:val="bottom"/>
+          </w:tcPr>
+          <w:p>
+            <w:pPr>
+              <w:rPr>
+                <w:rFonts w:ascii="Times New Roman" w:eastAsia="Times New Roman" w:hAnsi="Times New Roman" w:cs="Times New Roman"/>
+                <w:kern w:val="0"/>
+                <w:sz w:val="21"/>
+                <w:szCs w:val="21"/>
+                <w14:ligatures w14:val="none"/>
+              </w:rPr>
+            </w:pPr>
+            <w:r>
+              <w:rPr>
+                <w:rFonts w:ascii="Times New Roman" w:eastAsia="Times New Roman" w:hAnsi="Times New Roman" w:cs="Times New Roman"/>
+                <w:kern w:val="0"/>
+                <w:sz w:val="21"/>
+                <w:szCs w:val="21"/>
+                <w14:ligatures w14:val="none"/>
+              </w:rPr>
+              <w:t>Yes</w:t>
+            </w:r>
+          </w:p>
+        </w:tc>
+      </w:tr>
+      <w:tr>
+        <w:tc>
+          <w:tcPr>
+            <w:tcW w:w="1875" w:type="dxa"/>
+            <w:vAlign w:val="bottom"/>
+          </w:tcPr>
+          <w:p>
+            <w:pPr>
+              <w:rPr>
+                <w:rFonts w:ascii="Times New Roman" w:eastAsia="Times New Roman" w:hAnsi="Times New Roman" w:cs="Times New Roman"/>
+                <w:kern w:val="0"/>
+                <w:sz w:val="21"/>
+                <w:szCs w:val="21"/>
+                <w14:ligatures w14:val="none"/>
+              </w:rPr>
+            </w:pPr>
+            <w:r>
+              <w:rPr>
+                <w:rFonts w:ascii="Times New Roman" w:eastAsia="Times New Roman" w:hAnsi="Times New Roman" w:cs="Times New Roman"/>
+                <w:kern w:val="0"/>
+                <w:sz w:val="21"/>
+                <w:szCs w:val="21"/>
+                <w14:ligatures w14:val="none"/>
+              </w:rPr>
+              <w:t>Contact Form Filling</w:t>
+            </w:r>
+          </w:p>
+        </w:tc>
+        <w:tc>
+          <w:tcPr>
+            <w:tcW w:w="1862" w:type="dxa"/>
+            <w:vAlign w:val="bottom"/>
+          </w:tcPr>
+          <w:p>
+            <w:pPr>
+              <w:rPr>
+                <w:rFonts w:ascii="Times New Roman" w:eastAsia="Times New Roman" w:hAnsi="Times New Roman" w:cs="Times New Roman"/>
+                <w:kern w:val="0"/>
+                <w:sz w:val="21"/>
+                <w:szCs w:val="21"/>
+                <w14:ligatures w14:val="none"/>
+              </w:rPr>
+            </w:pPr>
+            <w:r>
+              <w:rPr>
+                <w:rFonts w:ascii="Times New Roman" w:eastAsia="Times New Roman" w:hAnsi="Times New Roman" w:cs="Times New Roman"/>
+                <w:kern w:val="0"/>
+                <w:sz w:val="21"/>
+                <w:szCs w:val="21"/>
+                <w14:ligatures w14:val="none"/>
+              </w:rPr>
+              <w:t>TC_0</w:t>
+            </w:r>
+            <w:r>
+              <w:rPr>
+                <w:rFonts w:ascii="Times New Roman" w:eastAsia="Times New Roman" w:hAnsi="Times New Roman" w:cs="Times New Roman"/>
+                <w:kern w:val="0"/>
+                <w:sz w:val="21"/>
+                <w:szCs w:val="21"/>
+                <w14:ligatures w14:val="none"/>
+              </w:rPr>
+              <w:t>11</w:t>
+            </w:r>
+          </w:p>
+        </w:tc>
+        <w:tc>
+          <w:tcPr>
+            <w:tcW w:w="3368" w:type="dxa"/>
+            <w:vAlign w:val="bottom"/>
+          </w:tcPr>
+          <w:p>
+            <w:pPr>
+              <w:rPr>
+                <w:rFonts w:ascii="Times New Roman" w:eastAsia="Times New Roman" w:hAnsi="Times New Roman" w:cs="Times New Roman"/>
+                <w:kern w:val="0"/>
+                <w:sz w:val="21"/>
+                <w:szCs w:val="21"/>
+                <w14:ligatures w14:val="none"/>
+              </w:rPr>
+            </w:pPr>
+            <w:r>
+              <w:rPr>
+                <w:rFonts w:ascii="Times New Roman" w:eastAsia="Times New Roman" w:hAnsi="Times New Roman" w:cs="Times New Roman"/>
+                <w:kern w:val="0"/>
+                <w:sz w:val="21"/>
+                <w:szCs w:val="21"/>
+                <w14:ligatures w14:val="none"/>
+              </w:rPr>
+              <w:t>Verify the accessibility of the contact form.</w:t>
+            </w:r>
+          </w:p>
+        </w:tc>
+        <w:tc>
+          <w:tcPr>
+            <w:tcW w:w="1260" w:type="dxa"/>
+            <w:vAlign w:val="bottom"/>
+          </w:tcPr>
+          <w:p>
+            <w:pPr>
+              <w:rPr>
+                <w:rFonts w:ascii="Times New Roman" w:eastAsia="Times New Roman" w:hAnsi="Times New Roman" w:cs="Times New Roman"/>
+                <w:kern w:val="0"/>
+                <w:sz w:val="21"/>
+                <w:szCs w:val="21"/>
+                <w14:ligatures w14:val="none"/>
+              </w:rPr>
+            </w:pPr>
+            <w:r>
+              <w:rPr>
+                <w:rFonts w:ascii="Times New Roman" w:eastAsia="Times New Roman" w:hAnsi="Times New Roman" w:cs="Times New Roman"/>
+                <w:kern w:val="0"/>
+                <w:sz w:val="21"/>
+                <w:szCs w:val="21"/>
+                <w14:ligatures w14:val="none"/>
+              </w:rPr>
+              <w:t>Positive</w:t>
+            </w:r>
+          </w:p>
+        </w:tc>
+        <w:tc>
+          <w:tcPr>
+            <w:tcW w:w="985" w:type="dxa"/>
+            <w:vAlign w:val="bottom"/>
+          </w:tcPr>
+          <w:p>
+            <w:pPr>
+              <w:rPr>
+                <w:rFonts w:ascii="Times New Roman" w:eastAsia="Times New Roman" w:hAnsi="Times New Roman" w:cs="Times New Roman"/>
+                <w:kern w:val="0"/>
+                <w:sz w:val="21"/>
+                <w:szCs w:val="21"/>
+                <w14:ligatures w14:val="none"/>
+              </w:rPr>
+            </w:pPr>
+            <w:r>
+              <w:rPr>
+                <w:rFonts w:ascii="Times New Roman" w:eastAsia="Times New Roman" w:hAnsi="Times New Roman" w:cs="Times New Roman"/>
+                <w:kern w:val="0"/>
+                <w:sz w:val="21"/>
+                <w:szCs w:val="21"/>
+                <w14:ligatures w14:val="none"/>
+              </w:rPr>
+              <w:t>Yes</w:t>
+            </w:r>
+          </w:p>
+        </w:tc>
+      </w:tr>
+      <w:tr>
+        <w:tc>
+          <w:tcPr>
+            <w:tcW w:w="1875" w:type="dxa"/>
+            <w:vAlign w:val="bottom"/>
+          </w:tcPr>
+          <w:p>
+            <w:pPr>
+              <w:rPr>
+                <w:rFonts w:ascii="Times New Roman" w:eastAsia="Times New Roman" w:hAnsi="Times New Roman" w:cs="Times New Roman"/>
+                <w:kern w:val="0"/>
+                <w:sz w:val="21"/>
+                <w:szCs w:val="21"/>
+                <w14:ligatures w14:val="none"/>
+              </w:rPr>
+            </w:pPr>
+            <w:r>
+              <w:rPr>
+                <w:rFonts w:ascii="Times New Roman" w:eastAsia="Times New Roman" w:hAnsi="Times New Roman" w:cs="Times New Roman"/>
+                <w:kern w:val="0"/>
+                <w:sz w:val="21"/>
+                <w:szCs w:val="21"/>
+                <w14:ligatures w14:val="none"/>
+              </w:rPr>
+              <w:t>Verify Content Present on Intro Section</w:t>
+            </w:r>
+          </w:p>
+        </w:tc>
+        <w:tc>
+          <w:tcPr>
+            <w:tcW w:w="1862" w:type="dxa"/>
+            <w:vAlign w:val="bottom"/>
+          </w:tcPr>
+          <w:p>
+            <w:pPr>
+              <w:rPr>
+                <w:rFonts w:ascii="Times New Roman" w:eastAsia="Times New Roman" w:hAnsi="Times New Roman" w:cs="Times New Roman"/>
+                <w:kern w:val="0"/>
+                <w:sz w:val="21"/>
+                <w:szCs w:val="21"/>
+                <w14:ligatures w14:val="none"/>
+              </w:rPr>
+            </w:pPr>
+            <w:r>
+              <w:rPr>
+                <w:rFonts w:ascii="Times New Roman" w:eastAsia="Times New Roman" w:hAnsi="Times New Roman" w:cs="Times New Roman"/>
+                <w:kern w:val="0"/>
+                <w:sz w:val="21"/>
+                <w:szCs w:val="21"/>
+                <w14:ligatures w14:val="none"/>
+              </w:rPr>
+              <w:t>TC_0</w:t>
+            </w:r>
+            <w:r>
+              <w:rPr>
+                <w:rFonts w:ascii="Times New Roman" w:eastAsia="Times New Roman" w:hAnsi="Times New Roman" w:cs="Times New Roman"/>
+                <w:kern w:val="0"/>
+                <w:sz w:val="21"/>
+                <w:szCs w:val="21"/>
+                <w14:ligatures w14:val="none"/>
+              </w:rPr>
+              <w:t>1</w:t>
+            </w:r>
+            <w:r>
+              <w:rPr>
+                <w:rFonts w:ascii="Times New Roman" w:eastAsia="Times New Roman" w:hAnsi="Times New Roman" w:cs="Times New Roman"/>
+                <w:kern w:val="0"/>
+                <w:sz w:val="21"/>
+                <w:szCs w:val="21"/>
+                <w14:ligatures w14:val="none"/>
+              </w:rPr>
+              <w:t>2</w:t>
+            </w:r>
+          </w:p>
+        </w:tc>
+        <w:tc>
+          <w:tcPr>
+            <w:tcW w:w="3368" w:type="dxa"/>
+            <w:vAlign w:val="bottom"/>
+          </w:tcPr>
+          <w:p>
+            <w:pPr>
+              <w:rPr>
+                <w:rFonts w:ascii="Times New Roman" w:eastAsia="Times New Roman" w:hAnsi="Times New Roman" w:cs="Times New Roman"/>
+                <w:kern w:val="0"/>
+                <w:sz w:val="21"/>
+                <w:szCs w:val="21"/>
+                <w14:ligatures w14:val="none"/>
+              </w:rPr>
+            </w:pPr>
+            <w:r>
+              <w:rPr>
+                <w:rFonts w:ascii="Times New Roman" w:eastAsia="Times New Roman" w:hAnsi="Times New Roman" w:cs="Times New Roman"/>
+                <w:kern w:val="0"/>
+                <w:sz w:val="21"/>
+                <w:szCs w:val="21"/>
+                <w14:ligatures w14:val="none"/>
+              </w:rPr>
+              <w:t>Verify that the Intro section displays the correct name as mentioned in resume-data.json</w:t>
+            </w:r>
+          </w:p>
+        </w:tc>
+        <w:tc>
+          <w:tcPr>
+            <w:tcW w:w="1260" w:type="dxa"/>
+            <w:vAlign w:val="bottom"/>
+          </w:tcPr>
+          <w:p>
+            <w:pPr>
+              <w:rPr>
+                <w:rFonts w:ascii="Times New Roman" w:eastAsia="Times New Roman" w:hAnsi="Times New Roman" w:cs="Times New Roman"/>
+                <w:kern w:val="0"/>
+                <w:sz w:val="21"/>
+                <w:szCs w:val="21"/>
+                <w14:ligatures w14:val="none"/>
+              </w:rPr>
+            </w:pPr>
+            <w:r>
+              <w:rPr>
+                <w:rFonts w:ascii="Times New Roman" w:eastAsia="Times New Roman" w:hAnsi="Times New Roman" w:cs="Times New Roman"/>
+                <w:kern w:val="0"/>
+                <w:sz w:val="21"/>
+                <w:szCs w:val="21"/>
+                <w14:ligatures w14:val="none"/>
+              </w:rPr>
+              <w:t>Positive</w:t>
+            </w:r>
+          </w:p>
+        </w:tc>
+        <w:tc>
+          <w:tcPr>
+            <w:tcW w:w="985" w:type="dxa"/>
+            <w:vAlign w:val="bottom"/>
+          </w:tcPr>
+          <w:p>
+            <w:pPr>
+              <w:rPr>
+                <w:rFonts w:ascii="Times New Roman" w:eastAsia="Times New Roman" w:hAnsi="Times New Roman" w:cs="Times New Roman"/>
+                <w:kern w:val="0"/>
+                <w:sz w:val="21"/>
+                <w:szCs w:val="21"/>
+                <w14:ligatures w14:val="none"/>
+              </w:rPr>
+            </w:pPr>
+            <w:r>
+              <w:rPr>
+                <w:rFonts w:ascii="Times New Roman" w:eastAsia="Times New Roman" w:hAnsi="Times New Roman" w:cs="Times New Roman"/>
+                <w:kern w:val="0"/>
+                <w:sz w:val="21"/>
+                <w:szCs w:val="21"/>
+                <w14:ligatures w14:val="none"/>
+              </w:rPr>
+              <w:t>Yes</w:t>
+            </w:r>
+          </w:p>
+        </w:tc>
+      </w:tr>
+      <w:tr>
+        <w:tc>
+          <w:tcPr>
+            <w:tcW w:w="1875" w:type="dxa"/>
+            <w:vAlign w:val="bottom"/>
+          </w:tcPr>
+          <w:p>
+            <w:pPr>
+              <w:rPr>
+                <w:rFonts w:ascii="Times New Roman" w:eastAsia="Times New Roman" w:hAnsi="Times New Roman" w:cs="Times New Roman"/>
+                <w:kern w:val="0"/>
+                <w:sz w:val="21"/>
+                <w:szCs w:val="21"/>
+                <w14:ligatures w14:val="none"/>
+              </w:rPr>
+            </w:pPr>
+            <w:r>
+              <w:rPr>
+                <w:rFonts w:ascii="Times New Roman" w:eastAsia="Times New Roman" w:hAnsi="Times New Roman" w:cs="Times New Roman"/>
+                <w:kern w:val="0"/>
+                <w:sz w:val="21"/>
+                <w:szCs w:val="21"/>
+                <w14:ligatures w14:val="none"/>
+              </w:rPr>
+              <w:t>Verify Content Present on About Me Section</w:t>
+            </w:r>
+          </w:p>
+        </w:tc>
+        <w:tc>
+          <w:tcPr>
+            <w:tcW w:w="1862" w:type="dxa"/>
+            <w:vAlign w:val="bottom"/>
+          </w:tcPr>
+          <w:p>
+            <w:pPr>
+              <w:rPr>
+                <w:rFonts w:ascii="Times New Roman" w:eastAsia="Times New Roman" w:hAnsi="Times New Roman" w:cs="Times New Roman"/>
+                <w:kern w:val="0"/>
+                <w:sz w:val="21"/>
+                <w:szCs w:val="21"/>
+                <w14:ligatures w14:val="none"/>
+              </w:rPr>
+            </w:pPr>
+            <w:r>
+              <w:rPr>
+                <w:rFonts w:ascii="Times New Roman" w:eastAsia="Times New Roman" w:hAnsi="Times New Roman" w:cs="Times New Roman"/>
+                <w:kern w:val="0"/>
+                <w:sz w:val="21"/>
+                <w:szCs w:val="21"/>
+                <w14:ligatures w14:val="none"/>
+              </w:rPr>
+              <w:t>TC_0</w:t>
+            </w:r>
+            <w:r>
+              <w:rPr>
+                <w:rFonts w:ascii="Times New Roman" w:eastAsia="Times New Roman" w:hAnsi="Times New Roman" w:cs="Times New Roman"/>
+                <w:kern w:val="0"/>
+                <w:sz w:val="21"/>
+                <w:szCs w:val="21"/>
+                <w14:ligatures w14:val="none"/>
+              </w:rPr>
+              <w:t>1</w:t>
+            </w:r>
+            <w:r>
+              <w:rPr>
+                <w:rFonts w:ascii="Times New Roman" w:eastAsia="Times New Roman" w:hAnsi="Times New Roman" w:cs="Times New Roman"/>
+                <w:kern w:val="0"/>
+                <w:sz w:val="21"/>
+                <w:szCs w:val="21"/>
+                <w14:ligatures w14:val="none"/>
+              </w:rPr>
+              <w:t>3</w:t>
+            </w:r>
+          </w:p>
+        </w:tc>
+        <w:tc>
+          <w:tcPr>
+            <w:tcW w:w="3368" w:type="dxa"/>
+            <w:vAlign w:val="bottom"/>
+          </w:tcPr>
+          <w:p>
+            <w:pPr>
+              <w:rPr>
+                <w:rFonts w:ascii="Times New Roman" w:eastAsia="Times New Roman" w:hAnsi="Times New Roman" w:cs="Times New Roman"/>
+                <w:kern w:val="0"/>
+                <w:sz w:val="21"/>
+                <w:szCs w:val="21"/>
+                <w14:ligatures w14:val="none"/>
+              </w:rPr>
+            </w:pPr>
+            <w:r>
+              <w:rPr>
+                <w:rFonts w:ascii="Times New Roman" w:eastAsia="Times New Roman" w:hAnsi="Times New Roman" w:cs="Times New Roman"/>
+                <w:kern w:val="0"/>
+                <w:sz w:val="21"/>
+                <w:szCs w:val="21"/>
+                <w14:ligatures w14:val="none"/>
+              </w:rPr>
+              <w:t>Verify that the About section displays the correct details of user profile</w:t>
+            </w:r>
+          </w:p>
+        </w:tc>
+        <w:tc>
+          <w:tcPr>
+            <w:tcW w:w="1260" w:type="dxa"/>
+            <w:vAlign w:val="bottom"/>
+          </w:tcPr>
+          <w:p>
+            <w:pPr>
+              <w:rPr>
+                <w:rFonts w:ascii="Times New Roman" w:eastAsia="Times New Roman" w:hAnsi="Times New Roman" w:cs="Times New Roman"/>
+                <w:kern w:val="0"/>
+                <w:sz w:val="21"/>
+                <w:szCs w:val="21"/>
+                <w14:ligatures w14:val="none"/>
+              </w:rPr>
+            </w:pPr>
+            <w:r>
+              <w:rPr>
+                <w:rFonts w:ascii="Times New Roman" w:eastAsia="Times New Roman" w:hAnsi="Times New Roman" w:cs="Times New Roman"/>
+                <w:kern w:val="0"/>
+                <w:sz w:val="21"/>
+                <w:szCs w:val="21"/>
+                <w14:ligatures w14:val="none"/>
+              </w:rPr>
+              <w:t>Positive</w:t>
+            </w:r>
+          </w:p>
+        </w:tc>
+        <w:tc>
+          <w:tcPr>
+            <w:tcW w:w="985" w:type="dxa"/>
+            <w:vAlign w:val="bottom"/>
+          </w:tcPr>
+          <w:p>
+            <w:pPr>
+              <w:rPr>
+                <w:rFonts w:ascii="Times New Roman" w:eastAsia="Times New Roman" w:hAnsi="Times New Roman" w:cs="Times New Roman"/>
+                <w:kern w:val="0"/>
+                <w:sz w:val="21"/>
+                <w:szCs w:val="21"/>
+                <w14:ligatures w14:val="none"/>
+              </w:rPr>
+            </w:pPr>
+            <w:r>
+              <w:rPr>
+                <w:rFonts w:ascii="Times New Roman" w:eastAsia="Times New Roman" w:hAnsi="Times New Roman" w:cs="Times New Roman"/>
+                <w:kern w:val="0"/>
+                <w:sz w:val="21"/>
+                <w:szCs w:val="21"/>
+                <w14:ligatures w14:val="none"/>
+              </w:rPr>
+              <w:t>Yes</w:t>
+            </w:r>
+          </w:p>
+        </w:tc>
+      </w:tr>
+      <w:tr>
+        <w:tc>
+          <w:tcPr>
+            <w:tcW w:w="1875" w:type="dxa"/>
+            <w:vAlign w:val="bottom"/>
+          </w:tcPr>
+          <w:p>
+            <w:pPr>
+              <w:rPr>
+                <w:rFonts w:ascii="Times New Roman" w:eastAsia="Times New Roman" w:hAnsi="Times New Roman" w:cs="Times New Roman"/>
+                <w:kern w:val="0"/>
+                <w:sz w:val="21"/>
+                <w:szCs w:val="21"/>
+                <w14:ligatures w14:val="none"/>
+              </w:rPr>
+            </w:pPr>
+            <w:r>
+              <w:rPr>
+                <w:rFonts w:ascii="Times New Roman" w:eastAsia="Times New Roman" w:hAnsi="Times New Roman" w:cs="Times New Roman"/>
+                <w:kern w:val="0"/>
+                <w:sz w:val="21"/>
+                <w:szCs w:val="21"/>
+                <w14:ligatures w14:val="none"/>
+              </w:rPr>
+              <w:t>Verify Content Present on Resume Section</w:t>
+            </w:r>
+          </w:p>
+        </w:tc>
+        <w:tc>
+          <w:tcPr>
+            <w:tcW w:w="1862" w:type="dxa"/>
+            <w:vAlign w:val="bottom"/>
+          </w:tcPr>
+          <w:p>
+            <w:pPr>
+              <w:rPr>
+                <w:rFonts w:ascii="Times New Roman" w:eastAsia="Times New Roman" w:hAnsi="Times New Roman" w:cs="Times New Roman"/>
+                <w:kern w:val="0"/>
+                <w:sz w:val="21"/>
+                <w:szCs w:val="21"/>
+                <w14:ligatures w14:val="none"/>
+              </w:rPr>
+            </w:pPr>
+            <w:r>
+              <w:rPr>
+                <w:rFonts w:ascii="Times New Roman" w:eastAsia="Times New Roman" w:hAnsi="Times New Roman" w:cs="Times New Roman"/>
+                <w:kern w:val="0"/>
+                <w:sz w:val="21"/>
+                <w:szCs w:val="21"/>
+                <w14:ligatures w14:val="none"/>
+              </w:rPr>
+              <w:t>TC_0</w:t>
+            </w:r>
+            <w:r>
+              <w:rPr>
+                <w:rFonts w:ascii="Times New Roman" w:eastAsia="Times New Roman" w:hAnsi="Times New Roman" w:cs="Times New Roman"/>
+                <w:kern w:val="0"/>
+                <w:sz w:val="21"/>
+                <w:szCs w:val="21"/>
+                <w14:ligatures w14:val="none"/>
+              </w:rPr>
+              <w:t>1</w:t>
+            </w:r>
+            <w:r>
+              <w:rPr>
+                <w:rFonts w:ascii="Times New Roman" w:eastAsia="Times New Roman" w:hAnsi="Times New Roman" w:cs="Times New Roman"/>
+                <w:kern w:val="0"/>
+                <w:sz w:val="21"/>
+                <w:szCs w:val="21"/>
+                <w14:ligatures w14:val="none"/>
+              </w:rPr>
+              <w:t>4</w:t>
+            </w:r>
+          </w:p>
+        </w:tc>
+        <w:tc>
+          <w:tcPr>
+            <w:tcW w:w="3368" w:type="dxa"/>
+            <w:vAlign w:val="bottom"/>
+          </w:tcPr>
+          <w:p>
+            <w:pPr>
+              <w:rPr>
+                <w:rFonts w:ascii="Times New Roman" w:eastAsia="Times New Roman" w:hAnsi="Times New Roman" w:cs="Times New Roman"/>
+                <w:kern w:val="0"/>
+                <w:sz w:val="21"/>
+                <w:szCs w:val="21"/>
+                <w14:ligatures w14:val="none"/>
+              </w:rPr>
+            </w:pPr>
+            <w:r>
+              <w:rPr>
+                <w:rFonts w:ascii="Times New Roman" w:eastAsia="Times New Roman" w:hAnsi="Times New Roman" w:cs="Times New Roman"/>
+                <w:kern w:val="0"/>
+                <w:sz w:val="21"/>
+                <w:szCs w:val="21"/>
+                <w14:ligatures w14:val="none"/>
+              </w:rPr>
+              <w:t>Verify that the Resume section displays the correct details of user working experience and education</w:t>
+            </w:r>
+          </w:p>
+        </w:tc>
+        <w:tc>
+          <w:tcPr>
+            <w:tcW w:w="1260" w:type="dxa"/>
+            <w:vAlign w:val="bottom"/>
+          </w:tcPr>
+          <w:p>
+            <w:pPr>
+              <w:rPr>
+                <w:rFonts w:ascii="Times New Roman" w:eastAsia="Times New Roman" w:hAnsi="Times New Roman" w:cs="Times New Roman"/>
+                <w:kern w:val="0"/>
+                <w:sz w:val="21"/>
+                <w:szCs w:val="21"/>
+                <w14:ligatures w14:val="none"/>
+              </w:rPr>
+            </w:pPr>
+            <w:r>
+              <w:rPr>
+                <w:rFonts w:ascii="Times New Roman" w:eastAsia="Times New Roman" w:hAnsi="Times New Roman" w:cs="Times New Roman"/>
+                <w:kern w:val="0"/>
+                <w:sz w:val="21"/>
+                <w:szCs w:val="21"/>
+                <w14:ligatures w14:val="none"/>
+              </w:rPr>
+              <w:t>Positive</w:t>
+            </w:r>
+          </w:p>
+        </w:tc>
+        <w:tc>
+          <w:tcPr>
+            <w:tcW w:w="985" w:type="dxa"/>
+            <w:vAlign w:val="bottom"/>
+          </w:tcPr>
+          <w:p>
+            <w:pPr>
+              <w:rPr>
+                <w:rFonts w:ascii="Times New Roman" w:eastAsia="Times New Roman" w:hAnsi="Times New Roman" w:cs="Times New Roman"/>
+                <w:kern w:val="0"/>
+                <w:sz w:val="21"/>
+                <w:szCs w:val="21"/>
+                <w14:ligatures w14:val="none"/>
+              </w:rPr>
+            </w:pPr>
+            <w:r>
+              <w:rPr>
+                <w:rFonts w:ascii="Times New Roman" w:eastAsia="Times New Roman" w:hAnsi="Times New Roman" w:cs="Times New Roman"/>
+                <w:kern w:val="0"/>
+                <w:sz w:val="21"/>
+                <w:szCs w:val="21"/>
+                <w14:ligatures w14:val="none"/>
+              </w:rPr>
+              <w:t>Yes</w:t>
+            </w:r>
+          </w:p>
+        </w:tc>
+      </w:tr>
+      <w:tr>
+        <w:tc>
+          <w:tcPr>
+            <w:tcW w:w="1875" w:type="dxa"/>
+            <w:vAlign w:val="bottom"/>
+          </w:tcPr>
+          <w:p>
+            <w:pPr>
+              <w:rPr>
+                <w:rFonts w:ascii="Times New Roman" w:eastAsia="Times New Roman" w:hAnsi="Times New Roman" w:cs="Times New Roman"/>
+                <w:kern w:val="0"/>
+                <w:sz w:val="21"/>
+                <w:szCs w:val="21"/>
+                <w14:ligatures w14:val="none"/>
+              </w:rPr>
+            </w:pPr>
+            <w:r>
+              <w:rPr>
+                <w:rFonts w:ascii="Times New Roman" w:eastAsia="Times New Roman" w:hAnsi="Times New Roman" w:cs="Times New Roman"/>
+                <w:kern w:val="0"/>
+                <w:sz w:val="21"/>
+                <w:szCs w:val="21"/>
+                <w14:ligatures w14:val="none"/>
+              </w:rPr>
+              <w:t>Invalid File Error</w:t>
+            </w:r>
+          </w:p>
+        </w:tc>
+        <w:tc>
+          <w:tcPr>
+            <w:tcW w:w="1862" w:type="dxa"/>
+            <w:vAlign w:val="bottom"/>
+          </w:tcPr>
+          <w:p>
+            <w:pPr>
+              <w:rPr>
+                <w:rFonts w:ascii="Times New Roman" w:eastAsia="Times New Roman" w:hAnsi="Times New Roman" w:cs="Times New Roman"/>
+                <w:kern w:val="0"/>
+                <w:sz w:val="21"/>
+                <w:szCs w:val="21"/>
+                <w14:ligatures w14:val="none"/>
+              </w:rPr>
+            </w:pPr>
+            <w:r>
+              <w:rPr>
+                <w:rFonts w:ascii="Times New Roman" w:eastAsia="Times New Roman" w:hAnsi="Times New Roman" w:cs="Times New Roman"/>
+                <w:kern w:val="0"/>
+                <w:sz w:val="21"/>
+                <w:szCs w:val="21"/>
+                <w14:ligatures w14:val="none"/>
+              </w:rPr>
+              <w:t>TC_0</w:t>
+            </w:r>
+            <w:r>
+              <w:rPr>
+                <w:rFonts w:ascii="Times New Roman" w:eastAsia="Times New Roman" w:hAnsi="Times New Roman" w:cs="Times New Roman"/>
+                <w:kern w:val="0"/>
+                <w:sz w:val="21"/>
+                <w:szCs w:val="21"/>
+                <w14:ligatures w14:val="none"/>
+              </w:rPr>
+              <w:t>15</w:t>
+            </w:r>
+          </w:p>
+        </w:tc>
+        <w:tc>
+          <w:tcPr>
+            <w:tcW w:w="3368" w:type="dxa"/>
+            <w:vAlign w:val="bottom"/>
+          </w:tcPr>
+          <w:p>
+            <w:pPr>
+              <w:rPr>
+                <w:rFonts w:ascii="Times New Roman" w:eastAsia="Times New Roman" w:hAnsi="Times New Roman" w:cs="Times New Roman"/>
+                <w:kern w:val="0"/>
+                <w:sz w:val="21"/>
+                <w:szCs w:val="21"/>
+                <w14:ligatures w14:val="none"/>
+              </w:rPr>
+            </w:pPr>
+            <w:r>
+              <w:rPr>
+                <w:rFonts w:ascii="Times New Roman" w:eastAsia="Times New Roman" w:hAnsi="Times New Roman" w:cs="Times New Roman"/>
+                <w:kern w:val="0"/>
+                <w:sz w:val="21"/>
+                <w:szCs w:val="21"/>
+                <w14:ligatures w14:val="none"/>
+              </w:rPr>
+              <w:t>Check error message on invalid file.</w:t>
+            </w:r>
+          </w:p>
+        </w:tc>
+        <w:tc>
+          <w:tcPr>
+            <w:tcW w:w="1260" w:type="dxa"/>
+            <w:vAlign w:val="bottom"/>
+          </w:tcPr>
+          <w:p>
+            <w:pPr>
+              <w:rPr>
+                <w:rFonts w:ascii="Times New Roman" w:eastAsia="Times New Roman" w:hAnsi="Times New Roman" w:cs="Times New Roman"/>
+                <w:kern w:val="0"/>
+                <w:sz w:val="21"/>
+                <w:szCs w:val="21"/>
+                <w14:ligatures w14:val="none"/>
+              </w:rPr>
+            </w:pPr>
+            <w:r>
+              <w:rPr>
+                <w:rFonts w:ascii="Times New Roman" w:eastAsia="Times New Roman" w:hAnsi="Times New Roman" w:cs="Times New Roman"/>
+                <w:kern w:val="0"/>
+                <w:sz w:val="21"/>
+                <w:szCs w:val="21"/>
+                <w14:ligatures w14:val="none"/>
+              </w:rPr>
+              <w:t>Negative</w:t>
+            </w:r>
+          </w:p>
+        </w:tc>
+        <w:tc>
+          <w:tcPr>
+            <w:tcW w:w="985" w:type="dxa"/>
+            <w:vAlign w:val="bottom"/>
+          </w:tcPr>
+          <w:p>
+            <w:pPr>
+              <w:rPr>
+                <w:rFonts w:ascii="Times New Roman" w:eastAsia="Times New Roman" w:hAnsi="Times New Roman" w:cs="Times New Roman"/>
+                <w:kern w:val="0"/>
+                <w:sz w:val="21"/>
+                <w:szCs w:val="21"/>
+                <w14:ligatures w14:val="none"/>
+              </w:rPr>
+            </w:pPr>
+            <w:r>
+              <w:rPr>
+                <w:rFonts w:ascii="Times New Roman" w:eastAsia="Times New Roman" w:hAnsi="Times New Roman" w:cs="Times New Roman"/>
+                <w:kern w:val="0"/>
+                <w:sz w:val="21"/>
+                <w:szCs w:val="21"/>
+                <w14:ligatures w14:val="none"/>
+              </w:rPr>
+              <w:t>Yes</w:t>
+            </w:r>
+          </w:p>
+        </w:tc>
+      </w:tr>
+      <w:tr>
+        <w:tc>
+          <w:tcPr>
+            <w:tcW w:w="1875" w:type="dxa"/>
             <w:vAlign w:val="bottom"/>
           </w:tcPr>
           <w:p>
@@ -1292,34 +2466,44 @@
         </w:tc>
         <w:tc>
           <w:tcPr>
-            <w:tcW w:w="1915" w:type="dxa"/>
-            <w:vAlign w:val="bottom"/>
-          </w:tcPr>
-          <w:p>
-            <w:pPr>
-              <w:rPr>
-                <w:rFonts w:ascii="Times New Roman" w:eastAsia="Times New Roman" w:hAnsi="Times New Roman" w:cs="Times New Roman"/>
-                <w:kern w:val="0"/>
-                <w:sz w:val="21"/>
-                <w:szCs w:val="21"/>
-                <w14:ligatures w14:val="none"/>
-              </w:rPr>
-            </w:pPr>
-            <w:r>
-              <w:rPr>
-                <w:rFonts w:ascii="Times New Roman" w:eastAsia="Times New Roman" w:hAnsi="Times New Roman" w:cs="Times New Roman"/>
-                <w:kern w:val="0"/>
-                <w:sz w:val="21"/>
-                <w:szCs w:val="21"/>
-                <w14:ligatures w14:val="none"/>
-              </w:rPr>
-              <w:t>TC_008</w:t>
-            </w:r>
-          </w:p>
-        </w:tc>
-        <w:tc>
-          <w:tcPr>
-            <w:tcW w:w="1915" w:type="dxa"/>
+            <w:tcW w:w="1862" w:type="dxa"/>
+            <w:vAlign w:val="bottom"/>
+          </w:tcPr>
+          <w:p>
+            <w:pPr>
+              <w:rPr>
+                <w:rFonts w:ascii="Times New Roman" w:eastAsia="Times New Roman" w:hAnsi="Times New Roman" w:cs="Times New Roman"/>
+                <w:kern w:val="0"/>
+                <w:sz w:val="21"/>
+                <w:szCs w:val="21"/>
+                <w14:ligatures w14:val="none"/>
+              </w:rPr>
+            </w:pPr>
+            <w:r>
+              <w:rPr>
+                <w:rFonts w:ascii="Times New Roman" w:eastAsia="Times New Roman" w:hAnsi="Times New Roman" w:cs="Times New Roman"/>
+                <w:kern w:val="0"/>
+                <w:sz w:val="21"/>
+                <w:szCs w:val="21"/>
+                <w14:ligatures w14:val="none"/>
+              </w:rPr>
+              <w:t>TC_0</w:t>
+            </w:r>
+            <w:r>
+              <w:rPr>
+                <w:rFonts w:ascii="Times New Roman" w:eastAsia="Times New Roman" w:hAnsi="Times New Roman" w:cs="Times New Roman"/>
+                <w:kern w:val="0"/>
+                <w:sz w:val="21"/>
+                <w:szCs w:val="21"/>
+                <w14:ligatures w14:val="none"/>
+              </w:rPr>
+              <w:t>16</w:t>
+            </w:r>
+          </w:p>
+        </w:tc>
+        <w:tc>
+          <w:tcPr>
+            <w:tcW w:w="3368" w:type="dxa"/>
             <w:vAlign w:val="bottom"/>
           </w:tcPr>
           <w:p>
@@ -1346,7 +2530,7 @@
         </w:tc>
         <w:tc>
           <w:tcPr>
-            <w:tcW w:w="1915" w:type="dxa"/>
+            <w:tcW w:w="1260" w:type="dxa"/>
             <w:vAlign w:val="bottom"/>
           </w:tcPr>
           <w:p>
@@ -1373,7 +2557,7 @@
         </w:tc>
         <w:tc>
           <w:tcPr>
-            <w:tcW w:w="1916" w:type="dxa"/>
+            <w:tcW w:w="985" w:type="dxa"/>
             <w:vAlign w:val="bottom"/>
           </w:tcPr>
           <w:p>
@@ -1459,8 +2643,22 @@
           <w:bdr w:val="single" w:sz="2" w:space="0" w:color="D9D9E3" w:frame="1"/>
           <w14:ligatures w14:val="none"/>
         </w:rPr>
-        <w:t>8</w:t>
+        <w:t>16</w:t>
       </w:r>
+    </w:p>
+    <w:p>
+      <w:pPr>
+        <w:rPr>
+          <w:rFonts w:cstheme="minorHAnsi"/>
+        </w:rPr>
+      </w:pPr>
+    </w:p>
+    <w:p>
+      <w:pPr>
+        <w:rPr>
+          <w:rFonts w:cstheme="minorHAnsi"/>
+        </w:rPr>
+      </w:pPr>
     </w:p>
     <w:p>
       <w:pPr>
@@ -1517,6 +2715,7 @@
           <w:bdr w:val="single" w:sz="2" w:space="0" w:color="D9D9E3" w:frame="1"/>
           <w14:ligatures w14:val="none"/>
         </w:rPr>
+        <w:lastRenderedPageBreak/>
         <w:t xml:space="preserve">Test </w:t>
       </w:r>
       <w:r>
@@ -1705,13 +2904,9 @@
             </w:pPr>
             <w:r>
               <w:rPr>
-                <w:rFonts w:ascii="Times New Roman" w:eastAsia="Times New Roman" w:hAnsi="Times New Roman" w:cs="Times New Roman"/>
-                <w:kern w:val="0"/>
-                <w:sz w:val="21"/>
-                <w:szCs w:val="21"/>
-                <w14:ligatures w14:val="none"/>
-              </w:rPr>
-              <w:t>6</w:t>
+                <w:rFonts w:cstheme="minorHAnsi"/>
+              </w:rPr>
+              <w:t>14</w:t>
             </w:r>
           </w:p>
         </w:tc>
@@ -1728,13 +2923,9 @@
             </w:pPr>
             <w:r>
               <w:rPr>
-                <w:rFonts w:ascii="Times New Roman" w:eastAsia="Times New Roman" w:hAnsi="Times New Roman" w:cs="Times New Roman"/>
-                <w:kern w:val="0"/>
-                <w:sz w:val="21"/>
-                <w:szCs w:val="21"/>
-                <w14:ligatures w14:val="none"/>
-              </w:rPr>
-              <w:t>6</w:t>
+                <w:rFonts w:cstheme="minorHAnsi"/>
+              </w:rPr>
+              <w:t>14</w:t>
             </w:r>
           </w:p>
         </w:tc>
@@ -1893,13 +3084,9 @@
             </w:pPr>
             <w:r>
               <w:rPr>
-                <w:rFonts w:ascii="Times New Roman" w:eastAsia="Times New Roman" w:hAnsi="Times New Roman" w:cs="Times New Roman"/>
-                <w:kern w:val="0"/>
-                <w:sz w:val="21"/>
-                <w:szCs w:val="21"/>
-                <w14:ligatures w14:val="none"/>
-              </w:rPr>
-              <w:t>8</w:t>
+                <w:rFonts w:cstheme="minorHAnsi"/>
+              </w:rPr>
+              <w:t>16</w:t>
             </w:r>
           </w:p>
         </w:tc>
@@ -1916,13 +3103,9 @@
             </w:pPr>
             <w:r>
               <w:rPr>
-                <w:rFonts w:ascii="Times New Roman" w:eastAsia="Times New Roman" w:hAnsi="Times New Roman" w:cs="Times New Roman"/>
-                <w:kern w:val="0"/>
-                <w:sz w:val="21"/>
-                <w:szCs w:val="21"/>
-                <w14:ligatures w14:val="none"/>
-              </w:rPr>
-              <w:t>8</w:t>
+                <w:rFonts w:cstheme="minorHAnsi"/>
+              </w:rPr>
+              <w:t>16</w:t>
             </w:r>
           </w:p>
         </w:tc>
@@ -2044,7 +3227,6 @@
           <w:bdr w:val="single" w:sz="2" w:space="0" w:color="D9D9E3" w:frame="1"/>
           <w14:ligatures w14:val="none"/>
         </w:rPr>
-        <w:lastRenderedPageBreak/>
         <w:t>Test Scenario Status</w:t>
       </w:r>
     </w:p>
@@ -2294,29 +3476,7 @@
                 <w:szCs w:val="21"/>
                 <w14:ligatures w14:val="none"/>
               </w:rPr>
-              <w:t xml:space="preserve">Scroll </w:t>
-            </w:r>
-            <w:proofErr w:type="gramStart"/>
-            <w:r>
-              <w:rPr>
-                <w:rFonts w:ascii="Times New Roman" w:eastAsia="Times New Roman" w:hAnsi="Times New Roman" w:cs="Times New Roman"/>
-                <w:kern w:val="0"/>
-                <w:sz w:val="21"/>
-                <w:szCs w:val="21"/>
-                <w14:ligatures w14:val="none"/>
-              </w:rPr>
-              <w:t>to</w:t>
-            </w:r>
-            <w:proofErr w:type="gramEnd"/>
-            <w:r>
-              <w:rPr>
-                <w:rFonts w:ascii="Times New Roman" w:eastAsia="Times New Roman" w:hAnsi="Times New Roman" w:cs="Times New Roman"/>
-                <w:kern w:val="0"/>
-                <w:sz w:val="21"/>
-                <w:szCs w:val="21"/>
-                <w14:ligatures w14:val="none"/>
-              </w:rPr>
-              <w:t xml:space="preserve"> About</w:t>
+              <w:t>Scroll to About</w:t>
             </w:r>
           </w:p>
         </w:tc>
@@ -2353,18 +3513,32 @@
           <w:p>
             <w:pPr>
               <w:rPr>
-                <w:rFonts w:cstheme="minorHAnsi"/>
-              </w:rPr>
-            </w:pPr>
-            <w:r>
-              <w:rPr>
-                <w:rFonts w:ascii="Times New Roman" w:eastAsia="Times New Roman" w:hAnsi="Times New Roman" w:cs="Times New Roman"/>
-                <w:kern w:val="0"/>
-                <w:sz w:val="21"/>
-                <w:szCs w:val="21"/>
-                <w14:ligatures w14:val="none"/>
-              </w:rPr>
-              <w:t>Scroll to Resume</w:t>
+                <w:rFonts w:ascii="Times New Roman" w:eastAsia="Times New Roman" w:hAnsi="Times New Roman" w:cs="Times New Roman"/>
+                <w:kern w:val="0"/>
+                <w:sz w:val="21"/>
+                <w:szCs w:val="21"/>
+                <w14:ligatures w14:val="none"/>
+              </w:rPr>
+            </w:pPr>
+            <w:r>
+              <w:rPr>
+                <w:rFonts w:ascii="Times New Roman" w:eastAsia="Times New Roman" w:hAnsi="Times New Roman" w:cs="Times New Roman"/>
+                <w:kern w:val="0"/>
+                <w:sz w:val="21"/>
+                <w:szCs w:val="21"/>
+                <w14:ligatures w14:val="none"/>
+              </w:rPr>
+              <w:t xml:space="preserve">Scroll to </w:t>
+            </w:r>
+            <w:r>
+              <w:rPr>
+                <w:rFonts w:ascii="Times New Roman" w:eastAsia="Times New Roman" w:hAnsi="Times New Roman" w:cs="Times New Roman"/>
+                <w:kern w:val="0"/>
+                <w:sz w:val="21"/>
+                <w:szCs w:val="21"/>
+                <w14:ligatures w14:val="none"/>
+              </w:rPr>
+              <w:t>Resume</w:t>
             </w:r>
           </w:p>
         </w:tc>
@@ -2376,7 +3550,11 @@
           <w:p>
             <w:pPr>
               <w:rPr>
-                <w:rFonts w:cstheme="minorHAnsi"/>
+                <w:rFonts w:ascii="Times New Roman" w:eastAsia="Times New Roman" w:hAnsi="Times New Roman" w:cs="Times New Roman"/>
+                <w:kern w:val="0"/>
+                <w:sz w:val="21"/>
+                <w:szCs w:val="21"/>
+                <w14:ligatures w14:val="none"/>
               </w:rPr>
             </w:pPr>
             <w:r>
@@ -2401,6 +3579,398 @@
           <w:p>
             <w:pPr>
               <w:rPr>
+                <w:rFonts w:ascii="Times New Roman" w:eastAsia="Times New Roman" w:hAnsi="Times New Roman" w:cs="Times New Roman"/>
+                <w:kern w:val="0"/>
+                <w:sz w:val="21"/>
+                <w:szCs w:val="21"/>
+                <w14:ligatures w14:val="none"/>
+              </w:rPr>
+            </w:pPr>
+            <w:r>
+              <w:rPr>
+                <w:rFonts w:ascii="Times New Roman" w:eastAsia="Times New Roman" w:hAnsi="Times New Roman" w:cs="Times New Roman"/>
+                <w:kern w:val="0"/>
+                <w:sz w:val="21"/>
+                <w:szCs w:val="21"/>
+                <w14:ligatures w14:val="none"/>
+              </w:rPr>
+              <w:t>Scroll to Contact</w:t>
+            </w:r>
+          </w:p>
+        </w:tc>
+        <w:tc>
+          <w:tcPr>
+            <w:tcW w:w="4788" w:type="dxa"/>
+            <w:vAlign w:val="bottom"/>
+          </w:tcPr>
+          <w:p>
+            <w:pPr>
+              <w:rPr>
+                <w:rFonts w:ascii="Times New Roman" w:eastAsia="Times New Roman" w:hAnsi="Times New Roman" w:cs="Times New Roman"/>
+                <w:kern w:val="0"/>
+                <w:sz w:val="21"/>
+                <w:szCs w:val="21"/>
+                <w14:ligatures w14:val="none"/>
+              </w:rPr>
+            </w:pPr>
+            <w:r>
+              <w:rPr>
+                <w:rFonts w:ascii="Times New Roman" w:eastAsia="Times New Roman" w:hAnsi="Times New Roman" w:cs="Times New Roman"/>
+                <w:kern w:val="0"/>
+                <w:sz w:val="21"/>
+                <w:szCs w:val="21"/>
+                <w14:ligatures w14:val="none"/>
+              </w:rPr>
+              <w:t>Passed</w:t>
+            </w:r>
+          </w:p>
+        </w:tc>
+      </w:tr>
+      <w:tr>
+        <w:tc>
+          <w:tcPr>
+            <w:tcW w:w="4788" w:type="dxa"/>
+            <w:vAlign w:val="bottom"/>
+          </w:tcPr>
+          <w:p>
+            <w:pPr>
+              <w:rPr>
+                <w:rFonts w:ascii="Times New Roman" w:eastAsia="Times New Roman" w:hAnsi="Times New Roman" w:cs="Times New Roman"/>
+                <w:kern w:val="0"/>
+                <w:sz w:val="21"/>
+                <w:szCs w:val="21"/>
+                <w14:ligatures w14:val="none"/>
+              </w:rPr>
+            </w:pPr>
+            <w:r>
+              <w:rPr>
+                <w:rFonts w:ascii="Times New Roman" w:eastAsia="Times New Roman" w:hAnsi="Times New Roman" w:cs="Times New Roman"/>
+                <w:kern w:val="0"/>
+                <w:sz w:val="21"/>
+                <w:szCs w:val="21"/>
+                <w14:ligatures w14:val="none"/>
+              </w:rPr>
+              <w:t>Scroll to Home</w:t>
+            </w:r>
+          </w:p>
+        </w:tc>
+        <w:tc>
+          <w:tcPr>
+            <w:tcW w:w="4788" w:type="dxa"/>
+            <w:vAlign w:val="bottom"/>
+          </w:tcPr>
+          <w:p>
+            <w:pPr>
+              <w:rPr>
+                <w:rFonts w:ascii="Times New Roman" w:eastAsia="Times New Roman" w:hAnsi="Times New Roman" w:cs="Times New Roman"/>
+                <w:kern w:val="0"/>
+                <w:sz w:val="21"/>
+                <w:szCs w:val="21"/>
+                <w14:ligatures w14:val="none"/>
+              </w:rPr>
+            </w:pPr>
+            <w:r>
+              <w:rPr>
+                <w:rFonts w:ascii="Times New Roman" w:eastAsia="Times New Roman" w:hAnsi="Times New Roman" w:cs="Times New Roman"/>
+                <w:kern w:val="0"/>
+                <w:sz w:val="21"/>
+                <w:szCs w:val="21"/>
+                <w14:ligatures w14:val="none"/>
+              </w:rPr>
+              <w:t>Passed</w:t>
+            </w:r>
+          </w:p>
+        </w:tc>
+      </w:tr>
+      <w:tr>
+        <w:tc>
+          <w:tcPr>
+            <w:tcW w:w="4788" w:type="dxa"/>
+            <w:vAlign w:val="bottom"/>
+          </w:tcPr>
+          <w:p>
+            <w:pPr>
+              <w:rPr>
+                <w:rFonts w:ascii="Times New Roman" w:eastAsia="Times New Roman" w:hAnsi="Times New Roman" w:cs="Times New Roman"/>
+                <w:kern w:val="0"/>
+                <w:sz w:val="21"/>
+                <w:szCs w:val="21"/>
+                <w14:ligatures w14:val="none"/>
+              </w:rPr>
+            </w:pPr>
+            <w:r>
+              <w:rPr>
+                <w:rFonts w:ascii="Times New Roman" w:eastAsia="Times New Roman" w:hAnsi="Times New Roman" w:cs="Times New Roman"/>
+                <w:kern w:val="0"/>
+                <w:sz w:val="21"/>
+                <w:szCs w:val="21"/>
+                <w14:ligatures w14:val="none"/>
+              </w:rPr>
+              <w:t>Click More About Me</w:t>
+            </w:r>
+          </w:p>
+        </w:tc>
+        <w:tc>
+          <w:tcPr>
+            <w:tcW w:w="4788" w:type="dxa"/>
+            <w:vAlign w:val="bottom"/>
+          </w:tcPr>
+          <w:p>
+            <w:pPr>
+              <w:rPr>
+                <w:rFonts w:ascii="Times New Roman" w:eastAsia="Times New Roman" w:hAnsi="Times New Roman" w:cs="Times New Roman"/>
+                <w:kern w:val="0"/>
+                <w:sz w:val="21"/>
+                <w:szCs w:val="21"/>
+                <w14:ligatures w14:val="none"/>
+              </w:rPr>
+            </w:pPr>
+            <w:r>
+              <w:rPr>
+                <w:rFonts w:ascii="Times New Roman" w:eastAsia="Times New Roman" w:hAnsi="Times New Roman" w:cs="Times New Roman"/>
+                <w:kern w:val="0"/>
+                <w:sz w:val="21"/>
+                <w:szCs w:val="21"/>
+                <w14:ligatures w14:val="none"/>
+              </w:rPr>
+              <w:t>Passed</w:t>
+            </w:r>
+          </w:p>
+        </w:tc>
+      </w:tr>
+      <w:tr>
+        <w:tc>
+          <w:tcPr>
+            <w:tcW w:w="4788" w:type="dxa"/>
+            <w:vAlign w:val="bottom"/>
+          </w:tcPr>
+          <w:p>
+            <w:pPr>
+              <w:rPr>
+                <w:rFonts w:ascii="Times New Roman" w:eastAsia="Times New Roman" w:hAnsi="Times New Roman" w:cs="Times New Roman"/>
+                <w:kern w:val="0"/>
+                <w:sz w:val="21"/>
+                <w:szCs w:val="21"/>
+                <w14:ligatures w14:val="none"/>
+              </w:rPr>
+            </w:pPr>
+            <w:r>
+              <w:rPr>
+                <w:rFonts w:ascii="Times New Roman" w:eastAsia="Times New Roman" w:hAnsi="Times New Roman" w:cs="Times New Roman"/>
+                <w:kern w:val="0"/>
+                <w:sz w:val="21"/>
+                <w:szCs w:val="21"/>
+                <w14:ligatures w14:val="none"/>
+              </w:rPr>
+              <w:t>Click Hire Me</w:t>
+            </w:r>
+          </w:p>
+        </w:tc>
+        <w:tc>
+          <w:tcPr>
+            <w:tcW w:w="4788" w:type="dxa"/>
+            <w:vAlign w:val="bottom"/>
+          </w:tcPr>
+          <w:p>
+            <w:pPr>
+              <w:rPr>
+                <w:rFonts w:ascii="Times New Roman" w:eastAsia="Times New Roman" w:hAnsi="Times New Roman" w:cs="Times New Roman"/>
+                <w:kern w:val="0"/>
+                <w:sz w:val="21"/>
+                <w:szCs w:val="21"/>
+                <w14:ligatures w14:val="none"/>
+              </w:rPr>
+            </w:pPr>
+            <w:r>
+              <w:rPr>
+                <w:rFonts w:ascii="Times New Roman" w:eastAsia="Times New Roman" w:hAnsi="Times New Roman" w:cs="Times New Roman"/>
+                <w:kern w:val="0"/>
+                <w:sz w:val="21"/>
+                <w:szCs w:val="21"/>
+                <w14:ligatures w14:val="none"/>
+              </w:rPr>
+              <w:t>Passed</w:t>
+            </w:r>
+          </w:p>
+        </w:tc>
+      </w:tr>
+      <w:tr>
+        <w:tc>
+          <w:tcPr>
+            <w:tcW w:w="4788" w:type="dxa"/>
+            <w:vAlign w:val="bottom"/>
+          </w:tcPr>
+          <w:p>
+            <w:pPr>
+              <w:rPr>
+                <w:rFonts w:ascii="Times New Roman" w:eastAsia="Times New Roman" w:hAnsi="Times New Roman" w:cs="Times New Roman"/>
+                <w:kern w:val="0"/>
+                <w:sz w:val="21"/>
+                <w:szCs w:val="21"/>
+                <w14:ligatures w14:val="none"/>
+              </w:rPr>
+            </w:pPr>
+            <w:r>
+              <w:rPr>
+                <w:rFonts w:ascii="Times New Roman" w:eastAsia="Times New Roman" w:hAnsi="Times New Roman" w:cs="Times New Roman"/>
+                <w:kern w:val="0"/>
+                <w:sz w:val="21"/>
+                <w:szCs w:val="21"/>
+                <w14:ligatures w14:val="none"/>
+              </w:rPr>
+              <w:t>Scroll to Top</w:t>
+            </w:r>
+          </w:p>
+        </w:tc>
+        <w:tc>
+          <w:tcPr>
+            <w:tcW w:w="4788" w:type="dxa"/>
+            <w:vAlign w:val="bottom"/>
+          </w:tcPr>
+          <w:p>
+            <w:pPr>
+              <w:rPr>
+                <w:rFonts w:ascii="Times New Roman" w:eastAsia="Times New Roman" w:hAnsi="Times New Roman" w:cs="Times New Roman"/>
+                <w:kern w:val="0"/>
+                <w:sz w:val="21"/>
+                <w:szCs w:val="21"/>
+                <w14:ligatures w14:val="none"/>
+              </w:rPr>
+            </w:pPr>
+            <w:r>
+              <w:rPr>
+                <w:rFonts w:ascii="Times New Roman" w:eastAsia="Times New Roman" w:hAnsi="Times New Roman" w:cs="Times New Roman"/>
+                <w:kern w:val="0"/>
+                <w:sz w:val="21"/>
+                <w:szCs w:val="21"/>
+                <w14:ligatures w14:val="none"/>
+              </w:rPr>
+              <w:t>Passed</w:t>
+            </w:r>
+          </w:p>
+        </w:tc>
+      </w:tr>
+      <w:tr>
+        <w:tc>
+          <w:tcPr>
+            <w:tcW w:w="4788" w:type="dxa"/>
+            <w:vAlign w:val="bottom"/>
+          </w:tcPr>
+          <w:p>
+            <w:pPr>
+              <w:rPr>
+                <w:rFonts w:ascii="Times New Roman" w:eastAsia="Times New Roman" w:hAnsi="Times New Roman" w:cs="Times New Roman"/>
+                <w:kern w:val="0"/>
+                <w:sz w:val="21"/>
+                <w:szCs w:val="21"/>
+                <w14:ligatures w14:val="none"/>
+              </w:rPr>
+            </w:pPr>
+            <w:r>
+              <w:rPr>
+                <w:rFonts w:ascii="Times New Roman" w:eastAsia="Times New Roman" w:hAnsi="Times New Roman" w:cs="Times New Roman"/>
+                <w:kern w:val="0"/>
+                <w:sz w:val="21"/>
+                <w:szCs w:val="21"/>
+                <w14:ligatures w14:val="none"/>
+              </w:rPr>
+              <w:t>Contact Form Filling</w:t>
+            </w:r>
+          </w:p>
+        </w:tc>
+        <w:tc>
+          <w:tcPr>
+            <w:tcW w:w="4788" w:type="dxa"/>
+            <w:vAlign w:val="bottom"/>
+          </w:tcPr>
+          <w:p>
+            <w:pPr>
+              <w:rPr>
+                <w:rFonts w:ascii="Times New Roman" w:eastAsia="Times New Roman" w:hAnsi="Times New Roman" w:cs="Times New Roman"/>
+                <w:kern w:val="0"/>
+                <w:sz w:val="21"/>
+                <w:szCs w:val="21"/>
+                <w14:ligatures w14:val="none"/>
+              </w:rPr>
+            </w:pPr>
+            <w:r>
+              <w:rPr>
+                <w:rFonts w:ascii="Times New Roman" w:eastAsia="Times New Roman" w:hAnsi="Times New Roman" w:cs="Times New Roman"/>
+                <w:kern w:val="0"/>
+                <w:sz w:val="21"/>
+                <w:szCs w:val="21"/>
+                <w14:ligatures w14:val="none"/>
+              </w:rPr>
+              <w:t>Passed</w:t>
+            </w:r>
+          </w:p>
+        </w:tc>
+      </w:tr>
+      <w:tr>
+        <w:tc>
+          <w:tcPr>
+            <w:tcW w:w="4788" w:type="dxa"/>
+            <w:vAlign w:val="bottom"/>
+          </w:tcPr>
+          <w:p>
+            <w:pPr>
+              <w:rPr>
+                <w:rFonts w:ascii="Times New Roman" w:eastAsia="Times New Roman" w:hAnsi="Times New Roman" w:cs="Times New Roman"/>
+                <w:kern w:val="0"/>
+                <w:sz w:val="21"/>
+                <w:szCs w:val="21"/>
+                <w14:ligatures w14:val="none"/>
+              </w:rPr>
+            </w:pPr>
+            <w:r>
+              <w:rPr>
+                <w:rFonts w:ascii="Times New Roman" w:eastAsia="Times New Roman" w:hAnsi="Times New Roman" w:cs="Times New Roman"/>
+                <w:kern w:val="0"/>
+                <w:sz w:val="21"/>
+                <w:szCs w:val="21"/>
+                <w14:ligatures w14:val="none"/>
+              </w:rPr>
+              <w:t>Verify Content Present on Intro Section</w:t>
+            </w:r>
+          </w:p>
+        </w:tc>
+        <w:tc>
+          <w:tcPr>
+            <w:tcW w:w="4788" w:type="dxa"/>
+            <w:vAlign w:val="bottom"/>
+          </w:tcPr>
+          <w:p>
+            <w:pPr>
+              <w:rPr>
+                <w:rFonts w:ascii="Times New Roman" w:eastAsia="Times New Roman" w:hAnsi="Times New Roman" w:cs="Times New Roman"/>
+                <w:kern w:val="0"/>
+                <w:sz w:val="21"/>
+                <w:szCs w:val="21"/>
+                <w14:ligatures w14:val="none"/>
+              </w:rPr>
+            </w:pPr>
+            <w:r>
+              <w:rPr>
+                <w:rFonts w:ascii="Times New Roman" w:eastAsia="Times New Roman" w:hAnsi="Times New Roman" w:cs="Times New Roman"/>
+                <w:kern w:val="0"/>
+                <w:sz w:val="21"/>
+                <w:szCs w:val="21"/>
+                <w14:ligatures w14:val="none"/>
+              </w:rPr>
+              <w:t>Passed</w:t>
+            </w:r>
+          </w:p>
+        </w:tc>
+      </w:tr>
+      <w:tr>
+        <w:tc>
+          <w:tcPr>
+            <w:tcW w:w="4788" w:type="dxa"/>
+            <w:vAlign w:val="bottom"/>
+          </w:tcPr>
+          <w:p>
+            <w:pPr>
+              <w:rPr>
                 <w:rFonts w:cstheme="minorHAnsi"/>
               </w:rPr>
             </w:pPr>
@@ -2412,7 +3982,55 @@
                 <w:szCs w:val="21"/>
                 <w14:ligatures w14:val="none"/>
               </w:rPr>
-              <w:t>Contact Form Filling</w:t>
+              <w:t>Verify Content Present on About Me Section</w:t>
+            </w:r>
+          </w:p>
+        </w:tc>
+        <w:tc>
+          <w:tcPr>
+            <w:tcW w:w="4788" w:type="dxa"/>
+            <w:vAlign w:val="bottom"/>
+          </w:tcPr>
+          <w:p>
+            <w:pPr>
+              <w:rPr>
+                <w:rFonts w:cstheme="minorHAnsi"/>
+              </w:rPr>
+            </w:pPr>
+            <w:r>
+              <w:rPr>
+                <w:rFonts w:ascii="Times New Roman" w:eastAsia="Times New Roman" w:hAnsi="Times New Roman" w:cs="Times New Roman"/>
+                <w:kern w:val="0"/>
+                <w:sz w:val="21"/>
+                <w:szCs w:val="21"/>
+                <w14:ligatures w14:val="none"/>
+              </w:rPr>
+              <w:t>Passed</w:t>
+            </w:r>
+          </w:p>
+        </w:tc>
+      </w:tr>
+      <w:tr>
+        <w:tc>
+          <w:tcPr>
+            <w:tcW w:w="4788" w:type="dxa"/>
+            <w:vAlign w:val="bottom"/>
+          </w:tcPr>
+          <w:p>
+            <w:pPr>
+              <w:rPr>
+                <w:rFonts w:cstheme="minorHAnsi"/>
+              </w:rPr>
+            </w:pPr>
+            <w:r>
+              <w:rPr>
+                <w:rFonts w:ascii="Times New Roman" w:eastAsia="Times New Roman" w:hAnsi="Times New Roman" w:cs="Times New Roman"/>
+                <w:kern w:val="0"/>
+                <w:sz w:val="21"/>
+                <w:szCs w:val="21"/>
+                <w14:ligatures w14:val="none"/>
+              </w:rPr>
+              <w:t>Verify Content Present on Resume Section</w:t>
             </w:r>
           </w:p>
         </w:tc>
@@ -2576,7 +4194,21 @@
           <w:bdr w:val="single" w:sz="2" w:space="0" w:color="D9D9E3" w:frame="1"/>
           <w14:ligatures w14:val="none"/>
         </w:rPr>
-        <w:t>Total Test Scenarios: 8</w:t>
+        <w:t xml:space="preserve">Total Test Scenarios: </w:t>
+      </w:r>
+      <w:r>
+        <w:rPr>
+          <w:rFonts w:ascii="Segoe UI" w:eastAsia="Times New Roman" w:hAnsi="Segoe UI" w:cs="Segoe UI"/>
+          <w:b/>
+          <w:bCs/>
+          <w:color w:val="374151"/>
+          <w:kern w:val="0"/>
+          <w:sz w:val="24"/>
+          <w:szCs w:val="24"/>
+          <w:bdr w:val="single" w:sz="2" w:space="0" w:color="D9D9E3" w:frame="1"/>
+          <w14:ligatures w14:val="none"/>
+        </w:rPr>
+        <w:t>16</w:t>
       </w:r>
       <w:r>
         <w:rPr>
@@ -2615,7 +4247,7 @@
           <w:bdr w:val="single" w:sz="2" w:space="0" w:color="D9D9E3" w:frame="1"/>
           <w14:ligatures w14:val="none"/>
         </w:rPr>
-        <w:t>8</w:t>
+        <w:t>16</w:t>
       </w:r>
       <w:r>
         <w:rPr>

</xml_diff>